<commit_message>
temp is working fixing bugs
</commit_message>
<xml_diff>
--- a/Протокол TMC100 в4.docx
+++ b/Протокол TMC100 в4.docx
@@ -136,7 +136,16 @@
           <w:szCs w:val="28"/>
           <w:lang w:bidi="sa-IN"/>
         </w:rPr>
-        <w:t>21</w:t>
+        <w:t>2</w:t>
+      </w:r>
+      <w:r>
+        <w:rPr>
+          <w:rFonts w:cs="Mangal"/>
+          <w:sz w:val="28"/>
+          <w:szCs w:val="28"/>
+          <w:lang w:val="en-US" w:bidi="sa-IN"/>
+        </w:rPr>
+        <w:t>6</w:t>
       </w:r>
       <w:r>
         <w:rPr>
@@ -188,9 +197,7 @@
     </w:p>
     <w:p>
       <w:pPr>
-        <w:pStyle w:val="a4"/>
         <w:spacing w:line="24" w:lineRule="atLeast"/>
-        <w:ind w:left="708"/>
         <w:rPr>
           <w:rFonts w:cs="Mangal"/>
           <w:i/>
@@ -202,9 +209,16 @@
     </w:p>
     <w:p>
       <w:pPr>
-        <w:pStyle w:val="a4"/>
         <w:spacing w:line="24" w:lineRule="atLeast"/>
-        <w:ind w:left="708"/>
+        <w:ind w:firstLine="360"/>
+        <w:rPr>
+          <w:rFonts w:cs="Mangal"/>
+          <w:sz w:val="28"/>
+          <w:szCs w:val="28"/>
+          <w:lang w:bidi="sa-IN"/>
+        </w:rPr>
+      </w:pPr>
+      <w:r>
         <w:rPr>
           <w:rFonts w:cs="Mangal"/>
           <w:i/>
@@ -212,7 +226,71 @@
           <w:szCs w:val="28"/>
           <w:lang w:bidi="sa-IN"/>
         </w:rPr>
-      </w:pPr>
+        <w:t xml:space="preserve">Примечание: </w:t>
+      </w:r>
+      <w:r>
+        <w:rPr>
+          <w:rFonts w:cs="Mangal"/>
+          <w:sz w:val="28"/>
+          <w:szCs w:val="28"/>
+          <w:lang w:bidi="sa-IN"/>
+        </w:rPr>
+        <w:t>символ тире “ –” означает, что данный байт</w:t>
+      </w:r>
+      <w:r>
+        <w:rPr>
+          <w:rFonts w:cs="Mangal"/>
+          <w:sz w:val="28"/>
+          <w:szCs w:val="28"/>
+          <w:lang w:bidi="sa-IN"/>
+        </w:rPr>
+        <w:t xml:space="preserve"> не </w:t>
+      </w:r>
+      <w:r>
+        <w:rPr>
+          <w:rFonts w:cs="Mangal"/>
+          <w:sz w:val="28"/>
+          <w:szCs w:val="28"/>
+          <w:lang w:bidi="sa-IN"/>
+        </w:rPr>
+        <w:t>нес</w:t>
+      </w:r>
+      <w:r>
+        <w:rPr>
+          <w:rFonts w:cs="Mangal"/>
+          <w:sz w:val="28"/>
+          <w:szCs w:val="28"/>
+          <w:lang w:bidi="sa-IN"/>
+        </w:rPr>
+        <w:t>ет</w:t>
+      </w:r>
+      <w:r>
+        <w:rPr>
+          <w:rFonts w:cs="Mangal"/>
+          <w:sz w:val="28"/>
+          <w:szCs w:val="28"/>
+          <w:lang w:bidi="sa-IN"/>
+        </w:rPr>
+        <w:t xml:space="preserve"> полезной информации</w:t>
+      </w:r>
+      <w:r>
+        <w:rPr>
+          <w:rFonts w:cs="Mangal"/>
+          <w:sz w:val="28"/>
+          <w:szCs w:val="28"/>
+          <w:lang w:bidi="sa-IN"/>
+        </w:rPr>
+        <w:t xml:space="preserve"> и может иметь произвольное значение</w:t>
+      </w:r>
+      <w:r>
+        <w:rPr>
+          <w:rFonts w:cs="Mangal"/>
+          <w:sz w:val="28"/>
+          <w:szCs w:val="28"/>
+          <w:lang w:bidi="sa-IN"/>
+        </w:rPr>
+        <w:t>.</w:t>
+      </w:r>
     </w:p>
     <w:p>
       <w:pPr>
@@ -225,109 +303,10 @@
           <w:lang w:bidi="sa-IN"/>
         </w:rPr>
       </w:pPr>
-      <w:r>
-        <w:rPr>
-          <w:rFonts w:cs="Mangal"/>
-          <w:i/>
-          <w:sz w:val="28"/>
-          <w:szCs w:val="28"/>
-          <w:lang w:bidi="sa-IN"/>
-        </w:rPr>
-        <w:t xml:space="preserve">Примечание: </w:t>
-      </w:r>
-      <w:r>
-        <w:rPr>
-          <w:rFonts w:cs="Mangal"/>
-          <w:sz w:val="28"/>
-          <w:szCs w:val="28"/>
-          <w:lang w:bidi="sa-IN"/>
-        </w:rPr>
-        <w:t>символ тире “ –” означает, что данный байт</w:t>
-      </w:r>
-      <w:r>
-        <w:rPr>
-          <w:rFonts w:cs="Mangal"/>
-          <w:sz w:val="28"/>
-          <w:szCs w:val="28"/>
-          <w:lang w:bidi="sa-IN"/>
-        </w:rPr>
-        <w:t xml:space="preserve"> не </w:t>
-      </w:r>
-      <w:r>
-        <w:rPr>
-          <w:rFonts w:cs="Mangal"/>
-          <w:sz w:val="28"/>
-          <w:szCs w:val="28"/>
-          <w:lang w:bidi="sa-IN"/>
-        </w:rPr>
-        <w:t>нес</w:t>
-      </w:r>
-      <w:r>
-        <w:rPr>
-          <w:rFonts w:cs="Mangal"/>
-          <w:sz w:val="28"/>
-          <w:szCs w:val="28"/>
-          <w:lang w:bidi="sa-IN"/>
-        </w:rPr>
-        <w:t>ет</w:t>
-      </w:r>
-      <w:r>
-        <w:rPr>
-          <w:rFonts w:cs="Mangal"/>
-          <w:sz w:val="28"/>
-          <w:szCs w:val="28"/>
-          <w:lang w:bidi="sa-IN"/>
-        </w:rPr>
-        <w:t xml:space="preserve"> полезной информации</w:t>
-      </w:r>
-      <w:r>
-        <w:rPr>
-          <w:rFonts w:cs="Mangal"/>
-          <w:sz w:val="28"/>
-          <w:szCs w:val="28"/>
-          <w:lang w:bidi="sa-IN"/>
-        </w:rPr>
-        <w:t xml:space="preserve"> и может иметь произвольное значение</w:t>
-      </w:r>
-      <w:r>
-        <w:rPr>
-          <w:rFonts w:cs="Mangal"/>
-          <w:sz w:val="28"/>
-          <w:szCs w:val="28"/>
-          <w:lang w:bidi="sa-IN"/>
-        </w:rPr>
-        <w:t>.</w:t>
-      </w:r>
     </w:p>
     <w:p>
       <w:pPr>
         <w:spacing w:line="24" w:lineRule="atLeast"/>
-        <w:ind w:firstLine="360"/>
-        <w:rPr>
-          <w:rFonts w:cs="Mangal"/>
-          <w:sz w:val="28"/>
-          <w:szCs w:val="28"/>
-          <w:lang w:bidi="sa-IN"/>
-        </w:rPr>
-      </w:pPr>
-    </w:p>
-    <w:p>
-      <w:pPr>
-        <w:spacing w:line="24" w:lineRule="atLeast"/>
-        <w:ind w:firstLine="360"/>
-        <w:rPr>
-          <w:rFonts w:cs="Mangal"/>
-          <w:i/>
-          <w:sz w:val="28"/>
-          <w:szCs w:val="28"/>
-          <w:lang w:bidi="sa-IN"/>
-        </w:rPr>
-      </w:pPr>
-    </w:p>
-    <w:p>
-      <w:pPr>
-        <w:spacing w:line="24" w:lineRule="atLeast"/>
-        <w:jc w:val="right"/>
         <w:rPr>
           <w:rFonts w:cs="Mangal"/>
           <w:sz w:val="28"/>
@@ -855,18 +834,7 @@
                 <w:szCs w:val="28"/>
                 <w:lang w:bidi="sa-IN"/>
               </w:rPr>
-              <w:t>м</w:t>
-            </w:r>
-            <w:bookmarkStart w:id="0" w:name="_GoBack"/>
-            <w:bookmarkEnd w:id="0"/>
-            <w:r>
-              <w:rPr>
-                <w:rFonts w:cs="Mangal"/>
-                <w:sz w:val="28"/>
-                <w:szCs w:val="28"/>
-                <w:lang w:bidi="sa-IN"/>
-              </w:rPr>
-              <w:t>л</w:t>
+              <w:t>мл</w:t>
             </w:r>
             <w:r>
               <w:rPr>
@@ -1674,6 +1642,71 @@
           <w:sz w:val="28"/>
           <w:szCs w:val="28"/>
           <w:lang w:bidi="sa-IN"/>
+        </w:rPr>
+      </w:pPr>
+      <w:r>
+        <w:rPr>
+          <w:rFonts w:cs="Mangal"/>
+          <w:sz w:val="28"/>
+          <w:szCs w:val="28"/>
+          <w:lang w:bidi="sa-IN"/>
+        </w:rPr>
+        <w:t>Пример</w:t>
+      </w:r>
+      <w:r>
+        <w:rPr>
+          <w:rFonts w:cs="Mangal"/>
+          <w:sz w:val="28"/>
+          <w:szCs w:val="28"/>
+          <w:lang w:bidi="sa-IN"/>
+        </w:rPr>
+        <w:t xml:space="preserve">. Активация ключа под индексом </w:t>
+      </w:r>
+      <w:r>
+        <w:rPr>
+          <w:rFonts w:cs="Mangal"/>
+          <w:sz w:val="28"/>
+          <w:szCs w:val="28"/>
+          <w:lang w:val="en-US" w:bidi="sa-IN"/>
+        </w:rPr>
+        <w:t>0</w:t>
+      </w:r>
+      <w:r>
+        <w:rPr>
+          <w:rFonts w:cs="Mangal"/>
+          <w:sz w:val="28"/>
+          <w:szCs w:val="28"/>
+          <w:lang w:bidi="sa-IN"/>
+        </w:rPr>
+        <w:t>:</w:t>
+      </w:r>
+    </w:p>
+    <w:p>
+      <w:pPr>
+        <w:rPr>
+          <w:rFonts w:ascii="Consolas" w:hAnsi="Consolas" w:cs="Courier New"/>
+          <w:sz w:val="28"/>
+          <w:szCs w:val="28"/>
+          <w:lang w:val="en-US" w:bidi="sa-IN"/>
+        </w:rPr>
+      </w:pPr>
+      <w:r>
+        <w:rPr>
+          <w:rFonts w:ascii="Consolas" w:hAnsi="Consolas" w:cs="Courier New"/>
+          <w:sz w:val="28"/>
+          <w:szCs w:val="28"/>
+          <w:lang w:val="en-US" w:bidi="sa-IN"/>
+        </w:rPr>
+        <w:t>$43$10$14$00$01$00$00$00$7F</w:t>
+      </w:r>
+    </w:p>
+    <w:p>
+      <w:pPr>
+        <w:rPr>
+          <w:rFonts w:cs="Mangal"/>
+          <w:sz w:val="28"/>
+          <w:szCs w:val="28"/>
+          <w:lang w:val="en-US" w:bidi="sa-IN"/>
         </w:rPr>
       </w:pPr>
     </w:p>
@@ -3764,6 +3797,297 @@
           <w:lang w:bidi="sa-IN"/>
         </w:rPr>
       </w:pPr>
+      <w:r>
+        <w:rPr>
+          <w:rFonts w:cs="Mangal"/>
+          <w:bCs/>
+          <w:sz w:val="28"/>
+          <w:szCs w:val="28"/>
+          <w:lang w:bidi="sa-IN"/>
+        </w:rPr>
+        <w:t xml:space="preserve">Пример. </w:t>
+      </w:r>
+      <w:r>
+        <w:rPr>
+          <w:rFonts w:cs="Mangal"/>
+          <w:bCs/>
+          <w:sz w:val="28"/>
+          <w:szCs w:val="28"/>
+          <w:lang w:bidi="sa-IN"/>
+        </w:rPr>
+        <w:t>Изменение переменной 0x0</w:t>
+      </w:r>
+      <w:r>
+        <w:rPr>
+          <w:rFonts w:cs="Mangal"/>
+          <w:bCs/>
+          <w:sz w:val="28"/>
+          <w:szCs w:val="28"/>
+          <w:lang w:bidi="sa-IN"/>
+        </w:rPr>
+        <w:t>2</w:t>
+      </w:r>
+      <w:r>
+        <w:rPr>
+          <w:rFonts w:cs="Mangal"/>
+          <w:bCs/>
+          <w:sz w:val="28"/>
+          <w:szCs w:val="28"/>
+          <w:lang w:bidi="sa-IN"/>
+        </w:rPr>
+        <w:t xml:space="preserve"> на </w:t>
+      </w:r>
+      <w:r>
+        <w:rPr>
+          <w:rFonts w:cs="Mangal"/>
+          <w:bCs/>
+          <w:sz w:val="28"/>
+          <w:szCs w:val="28"/>
+          <w:lang w:bidi="sa-IN"/>
+        </w:rPr>
+        <w:t xml:space="preserve">значение </w:t>
+      </w:r>
+      <w:r>
+        <w:rPr>
+          <w:rFonts w:cs="Mangal"/>
+          <w:bCs/>
+          <w:sz w:val="28"/>
+          <w:szCs w:val="28"/>
+          <w:lang w:bidi="sa-IN"/>
+        </w:rPr>
+        <w:t>10</w:t>
+      </w:r>
+      <w:r>
+        <w:rPr>
+          <w:rFonts w:cs="Mangal"/>
+          <w:bCs/>
+          <w:sz w:val="28"/>
+          <w:szCs w:val="28"/>
+          <w:lang w:bidi="sa-IN"/>
+        </w:rPr>
+        <w:t xml:space="preserve"> </w:t>
+      </w:r>
+      <w:r>
+        <w:rPr>
+          <w:rFonts w:cs="Mangal"/>
+          <w:bCs/>
+          <w:sz w:val="28"/>
+          <w:szCs w:val="28"/>
+          <w:lang w:bidi="sa-IN"/>
+        </w:rPr>
+        <w:t xml:space="preserve">минут </w:t>
+      </w:r>
+      <w:r>
+        <w:rPr>
+          <w:rFonts w:cs="Mangal"/>
+          <w:bCs/>
+          <w:sz w:val="28"/>
+          <w:szCs w:val="28"/>
+          <w:lang w:bidi="sa-IN"/>
+        </w:rPr>
+        <w:t>(0</w:t>
+      </w:r>
+      <w:r>
+        <w:rPr>
+          <w:rFonts w:cs="Mangal"/>
+          <w:bCs/>
+          <w:sz w:val="28"/>
+          <w:szCs w:val="28"/>
+          <w:lang w:val="en-US" w:bidi="sa-IN"/>
+        </w:rPr>
+        <w:t>x</w:t>
+      </w:r>
+      <w:r>
+        <w:rPr>
+          <w:rFonts w:cs="Mangal"/>
+          <w:bCs/>
+          <w:sz w:val="28"/>
+          <w:szCs w:val="28"/>
+          <w:lang w:bidi="sa-IN"/>
+        </w:rPr>
+        <w:t>0</w:t>
+      </w:r>
+      <w:r>
+        <w:rPr>
+          <w:rFonts w:cs="Mangal"/>
+          <w:bCs/>
+          <w:sz w:val="28"/>
+          <w:szCs w:val="28"/>
+          <w:lang w:val="en-US" w:bidi="sa-IN"/>
+        </w:rPr>
+        <w:t>A</w:t>
+      </w:r>
+      <w:r>
+        <w:rPr>
+          <w:rFonts w:cs="Mangal"/>
+          <w:bCs/>
+          <w:sz w:val="28"/>
+          <w:szCs w:val="28"/>
+          <w:lang w:bidi="sa-IN"/>
+        </w:rPr>
+        <w:t>)</w:t>
+      </w:r>
+      <w:r>
+        <w:rPr>
+          <w:rFonts w:cs="Mangal"/>
+          <w:bCs/>
+          <w:sz w:val="28"/>
+          <w:szCs w:val="28"/>
+          <w:lang w:bidi="sa-IN"/>
+        </w:rPr>
+        <w:t>:</w:t>
+      </w:r>
+    </w:p>
+    <w:p>
+      <w:pPr>
+        <w:rPr>
+          <w:rFonts w:ascii="Consolas" w:hAnsi="Consolas" w:cs="Courier New"/>
+          <w:sz w:val="28"/>
+          <w:szCs w:val="28"/>
+          <w:lang w:val="en-US" w:bidi="sa-IN"/>
+        </w:rPr>
+      </w:pPr>
+      <w:r>
+        <w:rPr>
+          <w:rFonts w:ascii="Consolas" w:hAnsi="Consolas" w:cs="Courier New"/>
+          <w:sz w:val="28"/>
+          <w:szCs w:val="28"/>
+          <w:lang w:val="en-US" w:bidi="sa-IN"/>
+        </w:rPr>
+        <w:t>$43$</w:t>
+      </w:r>
+      <w:r>
+        <w:rPr>
+          <w:rFonts w:ascii="Consolas" w:hAnsi="Consolas" w:cs="Courier New"/>
+          <w:sz w:val="28"/>
+          <w:szCs w:val="28"/>
+          <w:lang w:bidi="sa-IN"/>
+        </w:rPr>
+        <w:t>10</w:t>
+      </w:r>
+      <w:r>
+        <w:rPr>
+          <w:rFonts w:ascii="Consolas" w:hAnsi="Consolas" w:cs="Courier New"/>
+          <w:sz w:val="28"/>
+          <w:szCs w:val="28"/>
+          <w:lang w:val="en-US" w:bidi="sa-IN"/>
+        </w:rPr>
+        <w:t>$</w:t>
+      </w:r>
+      <w:r>
+        <w:rPr>
+          <w:rFonts w:ascii="Consolas" w:hAnsi="Consolas" w:cs="Courier New"/>
+          <w:sz w:val="28"/>
+          <w:szCs w:val="28"/>
+          <w:lang w:bidi="sa-IN"/>
+        </w:rPr>
+        <w:t>14$0</w:t>
+      </w:r>
+      <w:r>
+        <w:rPr>
+          <w:rFonts w:ascii="Consolas" w:hAnsi="Consolas" w:cs="Courier New"/>
+          <w:sz w:val="28"/>
+          <w:szCs w:val="28"/>
+          <w:lang w:bidi="sa-IN"/>
+        </w:rPr>
+        <w:t>1</w:t>
+      </w:r>
+      <w:r>
+        <w:rPr>
+          <w:rFonts w:ascii="Consolas" w:hAnsi="Consolas" w:cs="Courier New"/>
+          <w:sz w:val="28"/>
+          <w:szCs w:val="28"/>
+          <w:lang w:bidi="sa-IN"/>
+        </w:rPr>
+        <w:t>$0</w:t>
+      </w:r>
+      <w:r>
+        <w:rPr>
+          <w:rFonts w:ascii="Consolas" w:hAnsi="Consolas" w:cs="Courier New"/>
+          <w:sz w:val="28"/>
+          <w:szCs w:val="28"/>
+          <w:lang w:bidi="sa-IN"/>
+        </w:rPr>
+        <w:t>2</w:t>
+      </w:r>
+      <w:r>
+        <w:rPr>
+          <w:rFonts w:ascii="Consolas" w:hAnsi="Consolas" w:cs="Courier New"/>
+          <w:sz w:val="28"/>
+          <w:szCs w:val="28"/>
+          <w:lang w:val="en-US" w:bidi="sa-IN"/>
+        </w:rPr>
+        <w:t>$</w:t>
+      </w:r>
+      <w:r>
+        <w:rPr>
+          <w:rFonts w:ascii="Consolas" w:hAnsi="Consolas" w:cs="Courier New"/>
+          <w:sz w:val="28"/>
+          <w:szCs w:val="28"/>
+          <w:lang w:bidi="sa-IN"/>
+        </w:rPr>
+        <w:t>00</w:t>
+      </w:r>
+      <w:r>
+        <w:rPr>
+          <w:rFonts w:ascii="Consolas" w:hAnsi="Consolas" w:cs="Courier New"/>
+          <w:sz w:val="28"/>
+          <w:szCs w:val="28"/>
+          <w:lang w:val="en-US" w:bidi="sa-IN"/>
+        </w:rPr>
+        <w:t>$0</w:t>
+      </w:r>
+      <w:r>
+        <w:rPr>
+          <w:rFonts w:ascii="Consolas" w:hAnsi="Consolas" w:cs="Courier New"/>
+          <w:sz w:val="28"/>
+          <w:szCs w:val="28"/>
+          <w:lang w:bidi="sa-IN"/>
+        </w:rPr>
+        <w:t>A</w:t>
+      </w:r>
+      <w:r>
+        <w:rPr>
+          <w:rFonts w:ascii="Consolas" w:hAnsi="Consolas" w:cs="Courier New"/>
+          <w:sz w:val="28"/>
+          <w:szCs w:val="28"/>
+          <w:lang w:val="en-US" w:bidi="sa-IN"/>
+        </w:rPr>
+        <w:t>$00</w:t>
+      </w:r>
+      <w:r>
+        <w:rPr>
+          <w:rFonts w:ascii="Consolas" w:hAnsi="Consolas" w:cs="Courier New"/>
+          <w:sz w:val="28"/>
+          <w:szCs w:val="28"/>
+          <w:lang w:val="en-US" w:bidi="sa-IN"/>
+        </w:rPr>
+        <w:t>$DD</w:t>
+      </w:r>
+    </w:p>
+    <w:p>
+      <w:pPr>
+        <w:spacing w:line="24" w:lineRule="atLeast"/>
+        <w:rPr>
+          <w:rFonts w:cs="Mangal"/>
+          <w:bCs/>
+          <w:sz w:val="28"/>
+          <w:szCs w:val="28"/>
+          <w:lang w:bidi="sa-IN"/>
+        </w:rPr>
+      </w:pPr>
+    </w:p>
+    <w:p>
+      <w:pPr>
+        <w:spacing w:line="24" w:lineRule="atLeast"/>
+        <w:rPr>
+          <w:rFonts w:cs="Mangal"/>
+          <w:bCs/>
+          <w:sz w:val="28"/>
+          <w:szCs w:val="28"/>
+          <w:lang w:bidi="sa-IN"/>
+        </w:rPr>
+      </w:pPr>
     </w:p>
     <w:p>
       <w:pPr>
@@ -4817,7 +5141,16 @@
                 <w:szCs w:val="28"/>
                 <w:lang w:bidi="sa-IN"/>
               </w:rPr>
-              <w:t xml:space="preserve">Активация </w:t>
+              <w:t>Д</w:t>
+            </w:r>
+            <w:r>
+              <w:rPr>
+                <w:rFonts w:cs="Mangal"/>
+                <w:sz w:val="28"/>
+                <w:szCs w:val="28"/>
+                <w:lang w:bidi="sa-IN"/>
+              </w:rPr>
+              <w:t xml:space="preserve">еактивация </w:t>
             </w:r>
             <w:r>
               <w:rPr>
@@ -4835,7 +5168,16 @@
                 <w:szCs w:val="28"/>
                 <w:lang w:bidi="sa-IN"/>
               </w:rPr>
-              <w:t>деактивация всех ключей</w:t>
+              <w:t xml:space="preserve">активация </w:t>
+            </w:r>
+            <w:r>
+              <w:rPr>
+                <w:rFonts w:cs="Mangal"/>
+                <w:sz w:val="28"/>
+                <w:szCs w:val="28"/>
+                <w:lang w:bidi="sa-IN"/>
+              </w:rPr>
+              <w:t>всех ключей</w:t>
             </w:r>
           </w:p>
           <w:p>
@@ -5043,6 +5385,362 @@
         </w:tc>
       </w:tr>
     </w:tbl>
+    <w:p>
+      <w:pPr>
+        <w:rPr>
+          <w:rFonts w:cs="Mangal"/>
+          <w:bCs/>
+          <w:sz w:val="28"/>
+          <w:szCs w:val="28"/>
+          <w:u w:val="single"/>
+          <w:lang w:bidi="sa-IN"/>
+        </w:rPr>
+      </w:pPr>
+    </w:p>
+    <w:p>
+      <w:pPr>
+        <w:spacing w:line="24" w:lineRule="atLeast"/>
+        <w:rPr>
+          <w:rFonts w:cs="Mangal"/>
+          <w:bCs/>
+          <w:sz w:val="28"/>
+          <w:szCs w:val="28"/>
+          <w:lang w:bidi="sa-IN"/>
+        </w:rPr>
+      </w:pPr>
+      <w:r>
+        <w:rPr>
+          <w:rFonts w:cs="Mangal"/>
+          <w:bCs/>
+          <w:sz w:val="28"/>
+          <w:szCs w:val="28"/>
+          <w:lang w:bidi="sa-IN"/>
+        </w:rPr>
+        <w:t xml:space="preserve">Пример. </w:t>
+      </w:r>
+      <w:r>
+        <w:rPr>
+          <w:rFonts w:cs="Mangal"/>
+          <w:bCs/>
+          <w:sz w:val="28"/>
+          <w:szCs w:val="28"/>
+          <w:lang w:bidi="sa-IN"/>
+        </w:rPr>
+        <w:t>Активация всех ключей:</w:t>
+      </w:r>
+    </w:p>
+    <w:p>
+      <w:pPr>
+        <w:rPr>
+          <w:rFonts w:ascii="Consolas" w:hAnsi="Consolas" w:cs="Courier New"/>
+          <w:sz w:val="28"/>
+          <w:szCs w:val="28"/>
+          <w:lang w:val="en-US" w:bidi="sa-IN"/>
+        </w:rPr>
+      </w:pPr>
+      <w:r>
+        <w:rPr>
+          <w:rFonts w:ascii="Consolas" w:hAnsi="Consolas" w:cs="Courier New"/>
+          <w:sz w:val="28"/>
+          <w:szCs w:val="28"/>
+          <w:lang w:bidi="sa-IN"/>
+        </w:rPr>
+        <w:t>$43$</w:t>
+      </w:r>
+      <w:r>
+        <w:rPr>
+          <w:rFonts w:ascii="Consolas" w:hAnsi="Consolas" w:cs="Courier New"/>
+          <w:sz w:val="28"/>
+          <w:szCs w:val="28"/>
+          <w:lang w:bidi="sa-IN"/>
+        </w:rPr>
+        <w:t>10</w:t>
+      </w:r>
+      <w:r>
+        <w:rPr>
+          <w:rFonts w:ascii="Consolas" w:hAnsi="Consolas" w:cs="Courier New"/>
+          <w:sz w:val="28"/>
+          <w:szCs w:val="28"/>
+          <w:lang w:bidi="sa-IN"/>
+        </w:rPr>
+        <w:t>$</w:t>
+      </w:r>
+      <w:r>
+        <w:rPr>
+          <w:rFonts w:ascii="Consolas" w:hAnsi="Consolas" w:cs="Courier New"/>
+          <w:sz w:val="28"/>
+          <w:szCs w:val="28"/>
+          <w:lang w:bidi="sa-IN"/>
+        </w:rPr>
+        <w:t>14$0</w:t>
+      </w:r>
+      <w:r>
+        <w:rPr>
+          <w:rFonts w:ascii="Consolas" w:hAnsi="Consolas" w:cs="Courier New"/>
+          <w:sz w:val="28"/>
+          <w:szCs w:val="28"/>
+          <w:lang w:bidi="sa-IN"/>
+        </w:rPr>
+        <w:t>2</w:t>
+      </w:r>
+      <w:r>
+        <w:rPr>
+          <w:rFonts w:ascii="Consolas" w:hAnsi="Consolas" w:cs="Courier New"/>
+          <w:sz w:val="28"/>
+          <w:szCs w:val="28"/>
+          <w:lang w:bidi="sa-IN"/>
+        </w:rPr>
+        <w:t>$0</w:t>
+      </w:r>
+      <w:r>
+        <w:rPr>
+          <w:rFonts w:ascii="Consolas" w:hAnsi="Consolas" w:cs="Courier New"/>
+          <w:sz w:val="28"/>
+          <w:szCs w:val="28"/>
+          <w:lang w:bidi="sa-IN"/>
+        </w:rPr>
+        <w:t>0</w:t>
+      </w:r>
+      <w:r>
+        <w:rPr>
+          <w:rFonts w:ascii="Consolas" w:hAnsi="Consolas" w:cs="Courier New"/>
+          <w:sz w:val="28"/>
+          <w:szCs w:val="28"/>
+          <w:lang w:bidi="sa-IN"/>
+        </w:rPr>
+        <w:t>$</w:t>
+      </w:r>
+      <w:r>
+        <w:rPr>
+          <w:rFonts w:ascii="Consolas" w:hAnsi="Consolas" w:cs="Courier New"/>
+          <w:sz w:val="28"/>
+          <w:szCs w:val="28"/>
+          <w:lang w:bidi="sa-IN"/>
+        </w:rPr>
+        <w:t>0</w:t>
+      </w:r>
+      <w:r>
+        <w:rPr>
+          <w:rFonts w:ascii="Consolas" w:hAnsi="Consolas" w:cs="Courier New"/>
+          <w:sz w:val="28"/>
+          <w:szCs w:val="28"/>
+          <w:lang w:bidi="sa-IN"/>
+        </w:rPr>
+        <w:t>1</w:t>
+      </w:r>
+      <w:r>
+        <w:rPr>
+          <w:rFonts w:ascii="Consolas" w:hAnsi="Consolas" w:cs="Courier New"/>
+          <w:sz w:val="28"/>
+          <w:szCs w:val="28"/>
+          <w:lang w:bidi="sa-IN"/>
+        </w:rPr>
+        <w:t>$</w:t>
+      </w:r>
+      <w:r>
+        <w:rPr>
+          <w:rFonts w:ascii="Consolas" w:hAnsi="Consolas" w:cs="Courier New"/>
+          <w:sz w:val="28"/>
+          <w:szCs w:val="28"/>
+          <w:lang w:bidi="sa-IN"/>
+        </w:rPr>
+        <w:t>00</w:t>
+      </w:r>
+      <w:r>
+        <w:rPr>
+          <w:rFonts w:ascii="Consolas" w:hAnsi="Consolas" w:cs="Courier New"/>
+          <w:sz w:val="28"/>
+          <w:szCs w:val="28"/>
+          <w:lang w:bidi="sa-IN"/>
+        </w:rPr>
+        <w:t>$00</w:t>
+      </w:r>
+      <w:r>
+        <w:rPr>
+          <w:rFonts w:ascii="Consolas" w:hAnsi="Consolas" w:cs="Courier New"/>
+          <w:sz w:val="28"/>
+          <w:szCs w:val="28"/>
+          <w:lang w:val="en-US" w:bidi="sa-IN"/>
+        </w:rPr>
+        <w:t>$D8</w:t>
+      </w:r>
+    </w:p>
+    <w:p>
+      <w:pPr>
+        <w:rPr>
+          <w:rFonts w:ascii="Consolas" w:hAnsi="Consolas" w:cs="Courier New"/>
+          <w:sz w:val="28"/>
+          <w:szCs w:val="28"/>
+          <w:lang w:bidi="sa-IN"/>
+        </w:rPr>
+      </w:pPr>
+    </w:p>
+    <w:p>
+      <w:pPr>
+        <w:spacing w:line="24" w:lineRule="atLeast"/>
+        <w:rPr>
+          <w:rFonts w:ascii="Consolas" w:hAnsi="Consolas" w:cs="Courier New"/>
+          <w:sz w:val="28"/>
+          <w:szCs w:val="28"/>
+          <w:lang w:bidi="sa-IN"/>
+        </w:rPr>
+      </w:pPr>
+      <w:r>
+        <w:rPr>
+          <w:rFonts w:cs="Mangal"/>
+          <w:bCs/>
+          <w:sz w:val="28"/>
+          <w:szCs w:val="28"/>
+          <w:lang w:bidi="sa-IN"/>
+        </w:rPr>
+        <w:t xml:space="preserve">Пример. </w:t>
+      </w:r>
+      <w:r>
+        <w:rPr>
+          <w:rFonts w:cs="Mangal"/>
+          <w:sz w:val="28"/>
+          <w:szCs w:val="28"/>
+          <w:lang w:bidi="sa-IN"/>
+        </w:rPr>
+        <w:t>Сброс значений переменных к значениям по умолчанию</w:t>
+      </w:r>
+      <w:r>
+        <w:rPr>
+          <w:rFonts w:cs="Mangal"/>
+          <w:sz w:val="28"/>
+          <w:szCs w:val="28"/>
+          <w:lang w:bidi="sa-IN"/>
+        </w:rPr>
+        <w:t>:</w:t>
+      </w:r>
+      <w:r>
+        <w:rPr>
+          <w:rFonts w:ascii="Consolas" w:hAnsi="Consolas" w:cs="Courier New"/>
+          <w:sz w:val="28"/>
+          <w:szCs w:val="28"/>
+          <w:lang w:bidi="sa-IN"/>
+        </w:rPr>
+        <w:t xml:space="preserve"> $43$</w:t>
+      </w:r>
+      <w:r>
+        <w:rPr>
+          <w:rFonts w:ascii="Consolas" w:hAnsi="Consolas" w:cs="Courier New"/>
+          <w:sz w:val="28"/>
+          <w:szCs w:val="28"/>
+          <w:lang w:bidi="sa-IN"/>
+        </w:rPr>
+        <w:t>10</w:t>
+      </w:r>
+      <w:r>
+        <w:rPr>
+          <w:rFonts w:ascii="Consolas" w:hAnsi="Consolas" w:cs="Courier New"/>
+          <w:sz w:val="28"/>
+          <w:szCs w:val="28"/>
+          <w:lang w:bidi="sa-IN"/>
+        </w:rPr>
+        <w:t>$</w:t>
+      </w:r>
+      <w:r>
+        <w:rPr>
+          <w:rFonts w:ascii="Consolas" w:hAnsi="Consolas" w:cs="Courier New"/>
+          <w:sz w:val="28"/>
+          <w:szCs w:val="28"/>
+          <w:lang w:bidi="sa-IN"/>
+        </w:rPr>
+        <w:t>14$02$0</w:t>
+      </w:r>
+      <w:r>
+        <w:rPr>
+          <w:rFonts w:ascii="Consolas" w:hAnsi="Consolas" w:cs="Courier New"/>
+          <w:sz w:val="28"/>
+          <w:szCs w:val="28"/>
+          <w:lang w:bidi="sa-IN"/>
+        </w:rPr>
+        <w:t>1</w:t>
+      </w:r>
+      <w:r>
+        <w:rPr>
+          <w:rFonts w:ascii="Consolas" w:hAnsi="Consolas" w:cs="Courier New"/>
+          <w:sz w:val="28"/>
+          <w:szCs w:val="28"/>
+          <w:lang w:bidi="sa-IN"/>
+        </w:rPr>
+        <w:t>$</w:t>
+      </w:r>
+      <w:r>
+        <w:rPr>
+          <w:rFonts w:ascii="Consolas" w:hAnsi="Consolas" w:cs="Courier New"/>
+          <w:sz w:val="28"/>
+          <w:szCs w:val="28"/>
+          <w:lang w:bidi="sa-IN"/>
+        </w:rPr>
+        <w:t>0</w:t>
+      </w:r>
+      <w:r>
+        <w:rPr>
+          <w:rFonts w:ascii="Consolas" w:hAnsi="Consolas" w:cs="Courier New"/>
+          <w:sz w:val="28"/>
+          <w:szCs w:val="28"/>
+          <w:lang w:bidi="sa-IN"/>
+        </w:rPr>
+        <w:t>0</w:t>
+      </w:r>
+      <w:r>
+        <w:rPr>
+          <w:rFonts w:ascii="Consolas" w:hAnsi="Consolas" w:cs="Courier New"/>
+          <w:sz w:val="28"/>
+          <w:szCs w:val="28"/>
+          <w:lang w:bidi="sa-IN"/>
+        </w:rPr>
+        <w:t>$</w:t>
+      </w:r>
+      <w:r>
+        <w:rPr>
+          <w:rFonts w:ascii="Consolas" w:hAnsi="Consolas" w:cs="Courier New"/>
+          <w:sz w:val="28"/>
+          <w:szCs w:val="28"/>
+          <w:lang w:bidi="sa-IN"/>
+        </w:rPr>
+        <w:t>00</w:t>
+      </w:r>
+      <w:r>
+        <w:rPr>
+          <w:rFonts w:ascii="Consolas" w:hAnsi="Consolas" w:cs="Courier New"/>
+          <w:sz w:val="28"/>
+          <w:szCs w:val="28"/>
+          <w:lang w:bidi="sa-IN"/>
+        </w:rPr>
+        <w:t>$00</w:t>
+      </w:r>
+      <w:r>
+        <w:rPr>
+          <w:rFonts w:ascii="Consolas" w:hAnsi="Consolas" w:cs="Courier New"/>
+          <w:sz w:val="28"/>
+          <w:szCs w:val="28"/>
+          <w:lang w:bidi="sa-IN"/>
+        </w:rPr>
+        <w:t>$</w:t>
+      </w:r>
+      <w:r>
+        <w:rPr>
+          <w:rFonts w:ascii="Consolas" w:hAnsi="Consolas" w:cs="Courier New"/>
+          <w:sz w:val="28"/>
+          <w:szCs w:val="28"/>
+          <w:lang w:val="en-US" w:bidi="sa-IN"/>
+        </w:rPr>
+        <w:t>FC</w:t>
+      </w:r>
+    </w:p>
+    <w:p>
+      <w:pPr>
+        <w:rPr>
+          <w:rFonts w:ascii="Consolas" w:hAnsi="Consolas" w:cs="Courier New"/>
+          <w:sz w:val="28"/>
+          <w:szCs w:val="28"/>
+          <w:lang w:bidi="sa-IN"/>
+        </w:rPr>
+      </w:pPr>
+    </w:p>
     <w:p>
       <w:pPr>
         <w:rPr>
@@ -6642,7 +7340,37 @@
                 <w:szCs w:val="28"/>
                 <w:lang w:bidi="sa-IN"/>
               </w:rPr>
-              <w:t xml:space="preserve"> после добавления)</w:t>
+              <w:t xml:space="preserve"> после добавления</w:t>
+            </w:r>
+            <w:r>
+              <w:rPr>
+                <w:rFonts w:cs="Mangal"/>
+                <w:bCs/>
+                <w:sz w:val="28"/>
+                <w:szCs w:val="28"/>
+                <w:lang w:bidi="sa-IN"/>
+              </w:rPr>
+              <w:t xml:space="preserve"> </w:t>
+            </w:r>
+            <w:r>
+              <w:rPr>
+                <w:rFonts w:cs="Mangal"/>
+                <w:bCs/>
+                <w:sz w:val="28"/>
+                <w:szCs w:val="28"/>
+                <w:lang w:bidi="sa-IN"/>
+              </w:rPr>
+              <w:t>на пустое место</w:t>
+            </w:r>
+            <w:r>
+              <w:rPr>
+                <w:rFonts w:cs="Mangal"/>
+                <w:bCs/>
+                <w:sz w:val="28"/>
+                <w:szCs w:val="28"/>
+                <w:lang w:bidi="sa-IN"/>
+              </w:rPr>
+              <w:t>)</w:t>
             </w:r>
           </w:p>
         </w:tc>
@@ -6660,6 +7388,657 @@
           <w:lang w:bidi="sa-IN"/>
         </w:rPr>
       </w:pPr>
+    </w:p>
+    <w:p>
+      <w:pPr>
+        <w:spacing w:line="24" w:lineRule="atLeast"/>
+        <w:rPr>
+          <w:rFonts w:ascii="Consolas" w:hAnsi="Consolas" w:cs="Courier New"/>
+          <w:sz w:val="28"/>
+          <w:szCs w:val="28"/>
+          <w:lang w:bidi="sa-IN"/>
+        </w:rPr>
+      </w:pPr>
+      <w:r>
+        <w:rPr>
+          <w:rFonts w:cs="Mangal"/>
+          <w:bCs/>
+          <w:sz w:val="28"/>
+          <w:szCs w:val="28"/>
+          <w:lang w:bidi="sa-IN"/>
+        </w:rPr>
+        <w:t xml:space="preserve">Пример. </w:t>
+      </w:r>
+      <w:r>
+        <w:rPr>
+          <w:rFonts w:cs="Mangal"/>
+          <w:sz w:val="28"/>
+          <w:szCs w:val="28"/>
+          <w:lang w:bidi="sa-IN"/>
+        </w:rPr>
+        <w:t>Запись</w:t>
+      </w:r>
+      <w:r>
+        <w:rPr>
+          <w:rFonts w:cs="Mangal"/>
+          <w:sz w:val="28"/>
+          <w:szCs w:val="28"/>
+          <w:lang w:bidi="sa-IN"/>
+        </w:rPr>
+        <w:t xml:space="preserve"> </w:t>
+      </w:r>
+      <w:r>
+        <w:rPr>
+          <w:rFonts w:cs="Mangal"/>
+          <w:sz w:val="28"/>
+          <w:szCs w:val="28"/>
+          <w:lang w:bidi="sa-IN"/>
+        </w:rPr>
+        <w:t xml:space="preserve">и активация </w:t>
+      </w:r>
+      <w:r>
+        <w:rPr>
+          <w:rFonts w:cs="Mangal"/>
+          <w:sz w:val="28"/>
+          <w:szCs w:val="28"/>
+          <w:lang w:bidi="sa-IN"/>
+        </w:rPr>
+        <w:t xml:space="preserve">ключа </w:t>
+      </w:r>
+      <w:r>
+        <w:rPr>
+          <w:rFonts w:cs="Mangal"/>
+          <w:sz w:val="28"/>
+          <w:szCs w:val="28"/>
+          <w:lang w:bidi="sa-IN"/>
+        </w:rPr>
+        <w:t>по индексу</w:t>
+      </w:r>
+      <w:r>
+        <w:rPr>
+          <w:rFonts w:cs="Mangal"/>
+          <w:sz w:val="28"/>
+          <w:szCs w:val="28"/>
+          <w:lang w:bidi="sa-IN"/>
+        </w:rPr>
+        <w:t xml:space="preserve"> №</w:t>
+      </w:r>
+      <w:r>
+        <w:rPr>
+          <w:rFonts w:cs="Mangal"/>
+          <w:sz w:val="28"/>
+          <w:szCs w:val="28"/>
+          <w:lang w:bidi="sa-IN"/>
+        </w:rPr>
+        <w:t xml:space="preserve">5 </w:t>
+      </w:r>
+      <w:r>
+        <w:rPr>
+          <w:rFonts w:cs="Mangal"/>
+          <w:sz w:val="28"/>
+          <w:szCs w:val="28"/>
+          <w:lang w:bidi="sa-IN"/>
+        </w:rPr>
+        <w:t>(</w:t>
+      </w:r>
+      <w:r>
+        <w:rPr>
+          <w:rFonts w:cs="Mangal"/>
+          <w:sz w:val="28"/>
+          <w:szCs w:val="28"/>
+          <w:lang w:val="en-US" w:bidi="sa-IN"/>
+        </w:rPr>
+        <w:t>ID</w:t>
+      </w:r>
+      <w:r>
+        <w:rPr>
+          <w:rFonts w:cs="Mangal"/>
+          <w:sz w:val="28"/>
+          <w:szCs w:val="28"/>
+          <w:lang w:bidi="sa-IN"/>
+        </w:rPr>
+        <w:t xml:space="preserve"> </w:t>
+      </w:r>
+      <w:r>
+        <w:rPr>
+          <w:rFonts w:cs="Mangal"/>
+          <w:sz w:val="28"/>
+          <w:szCs w:val="28"/>
+          <w:lang w:bidi="sa-IN"/>
+        </w:rPr>
+        <w:t xml:space="preserve">ключа </w:t>
+      </w:r>
+      <w:r>
+        <w:rPr>
+          <w:rFonts w:cs="Mangal"/>
+          <w:sz w:val="28"/>
+          <w:szCs w:val="28"/>
+          <w:lang w:bidi="sa-IN"/>
+        </w:rPr>
+        <w:t>«</w:t>
+      </w:r>
+      <w:r>
+        <w:rPr>
+          <w:rFonts w:cs="Mangal"/>
+          <w:sz w:val="28"/>
+          <w:szCs w:val="28"/>
+          <w:lang w:bidi="sa-IN"/>
+        </w:rPr>
+        <w:t>0</w:t>
+      </w:r>
+      <w:r>
+        <w:rPr>
+          <w:rFonts w:cs="Mangal"/>
+          <w:sz w:val="28"/>
+          <w:szCs w:val="28"/>
+          <w:lang w:val="en-US" w:bidi="sa-IN"/>
+        </w:rPr>
+        <w:t>x</w:t>
+      </w:r>
+      <w:r>
+        <w:rPr>
+          <w:rFonts w:cs="Mangal"/>
+          <w:sz w:val="28"/>
+          <w:szCs w:val="28"/>
+          <w:lang w:bidi="sa-IN"/>
+        </w:rPr>
+        <w:t>0</w:t>
+      </w:r>
+      <w:r>
+        <w:rPr>
+          <w:rFonts w:cs="Mangal"/>
+          <w:sz w:val="28"/>
+          <w:szCs w:val="28"/>
+          <w:lang w:bidi="sa-IN"/>
+        </w:rPr>
+        <w:t>0</w:t>
+      </w:r>
+      <w:r>
+        <w:rPr>
+          <w:rFonts w:cs="Mangal"/>
+          <w:sz w:val="28"/>
+          <w:szCs w:val="28"/>
+          <w:lang w:bidi="sa-IN"/>
+        </w:rPr>
+        <w:t xml:space="preserve">, </w:t>
+      </w:r>
+      <w:r>
+        <w:rPr>
+          <w:rFonts w:cs="Mangal"/>
+          <w:sz w:val="28"/>
+          <w:szCs w:val="28"/>
+          <w:lang w:bidi="sa-IN"/>
+        </w:rPr>
+        <w:t>0</w:t>
+      </w:r>
+      <w:r>
+        <w:rPr>
+          <w:rFonts w:cs="Mangal"/>
+          <w:sz w:val="28"/>
+          <w:szCs w:val="28"/>
+          <w:lang w:val="en-US" w:bidi="sa-IN"/>
+        </w:rPr>
+        <w:t>x</w:t>
+      </w:r>
+      <w:r>
+        <w:rPr>
+          <w:rFonts w:cs="Mangal"/>
+          <w:sz w:val="28"/>
+          <w:szCs w:val="28"/>
+          <w:lang w:bidi="sa-IN"/>
+        </w:rPr>
+        <w:t>0</w:t>
+      </w:r>
+      <w:r>
+        <w:rPr>
+          <w:rFonts w:cs="Mangal"/>
+          <w:sz w:val="28"/>
+          <w:szCs w:val="28"/>
+          <w:lang w:bidi="sa-IN"/>
+        </w:rPr>
+        <w:t>1</w:t>
+      </w:r>
+      <w:r>
+        <w:rPr>
+          <w:rFonts w:cs="Mangal"/>
+          <w:sz w:val="28"/>
+          <w:szCs w:val="28"/>
+          <w:lang w:bidi="sa-IN"/>
+        </w:rPr>
+        <w:t xml:space="preserve"> </w:t>
+      </w:r>
+      <w:r>
+        <w:rPr>
+          <w:rFonts w:cs="Mangal"/>
+          <w:sz w:val="28"/>
+          <w:szCs w:val="28"/>
+          <w:lang w:bidi="sa-IN"/>
+        </w:rPr>
+        <w:t>…</w:t>
+      </w:r>
+      <w:r>
+        <w:rPr>
+          <w:rFonts w:cs="Mangal"/>
+          <w:sz w:val="28"/>
+          <w:szCs w:val="28"/>
+          <w:lang w:bidi="sa-IN"/>
+        </w:rPr>
+        <w:t xml:space="preserve"> 0</w:t>
+      </w:r>
+      <w:r>
+        <w:rPr>
+          <w:rFonts w:cs="Mangal"/>
+          <w:sz w:val="28"/>
+          <w:szCs w:val="28"/>
+          <w:lang w:val="en-US" w:bidi="sa-IN"/>
+        </w:rPr>
+        <w:t>x</w:t>
+      </w:r>
+      <w:r>
+        <w:rPr>
+          <w:rFonts w:cs="Mangal"/>
+          <w:sz w:val="28"/>
+          <w:szCs w:val="28"/>
+          <w:lang w:bidi="sa-IN"/>
+        </w:rPr>
+        <w:t>0</w:t>
+      </w:r>
+      <w:r>
+        <w:rPr>
+          <w:rFonts w:cs="Mangal"/>
+          <w:sz w:val="28"/>
+          <w:szCs w:val="28"/>
+          <w:lang w:val="en-US" w:bidi="sa-IN"/>
+        </w:rPr>
+        <w:t>F</w:t>
+      </w:r>
+      <w:r>
+        <w:rPr>
+          <w:rFonts w:cs="Mangal"/>
+          <w:sz w:val="28"/>
+          <w:szCs w:val="28"/>
+          <w:lang w:bidi="sa-IN"/>
+        </w:rPr>
+        <w:t>»</w:t>
+      </w:r>
+      <w:r>
+        <w:rPr>
+          <w:rFonts w:cs="Mangal"/>
+          <w:sz w:val="28"/>
+          <w:szCs w:val="28"/>
+          <w:lang w:bidi="sa-IN"/>
+        </w:rPr>
+        <w:t>)</w:t>
+      </w:r>
+      <w:r>
+        <w:rPr>
+          <w:rFonts w:cs="Mangal"/>
+          <w:sz w:val="28"/>
+          <w:szCs w:val="28"/>
+          <w:lang w:val="en-US" w:bidi="sa-IN"/>
+        </w:rPr>
+        <w:t>:</w:t>
+      </w:r>
+      <w:r>
+        <w:rPr>
+          <w:rFonts w:cs="Mangal"/>
+          <w:sz w:val="28"/>
+          <w:szCs w:val="28"/>
+          <w:lang w:bidi="sa-IN"/>
+        </w:rPr>
+        <w:br/>
+      </w:r>
+      <w:r>
+        <w:rPr>
+          <w:rFonts w:ascii="Consolas" w:hAnsi="Consolas" w:cs="Courier New"/>
+          <w:sz w:val="28"/>
+          <w:szCs w:val="28"/>
+          <w:lang w:bidi="sa-IN"/>
+        </w:rPr>
+        <w:t>$43$10$1</w:t>
+      </w:r>
+      <w:r>
+        <w:rPr>
+          <w:rFonts w:ascii="Consolas" w:hAnsi="Consolas" w:cs="Courier New"/>
+          <w:sz w:val="28"/>
+          <w:szCs w:val="28"/>
+          <w:lang w:bidi="sa-IN"/>
+        </w:rPr>
+        <w:t>E</w:t>
+      </w:r>
+      <w:r>
+        <w:rPr>
+          <w:rFonts w:ascii="Consolas" w:hAnsi="Consolas" w:cs="Courier New"/>
+          <w:sz w:val="28"/>
+          <w:szCs w:val="28"/>
+          <w:lang w:bidi="sa-IN"/>
+        </w:rPr>
+        <w:t>$0</w:t>
+      </w:r>
+      <w:r>
+        <w:rPr>
+          <w:rFonts w:ascii="Consolas" w:hAnsi="Consolas" w:cs="Courier New"/>
+          <w:sz w:val="28"/>
+          <w:szCs w:val="28"/>
+          <w:lang w:bidi="sa-IN"/>
+        </w:rPr>
+        <w:t>0</w:t>
+      </w:r>
+      <w:r>
+        <w:rPr>
+          <w:rFonts w:ascii="Consolas" w:hAnsi="Consolas" w:cs="Courier New"/>
+          <w:sz w:val="28"/>
+          <w:szCs w:val="28"/>
+          <w:lang w:bidi="sa-IN"/>
+        </w:rPr>
+        <w:t>$01$00$0</w:t>
+      </w:r>
+      <w:r>
+        <w:rPr>
+          <w:rFonts w:ascii="Consolas" w:hAnsi="Consolas" w:cs="Courier New"/>
+          <w:sz w:val="28"/>
+          <w:szCs w:val="28"/>
+          <w:lang w:bidi="sa-IN"/>
+        </w:rPr>
+        <w:t>5</w:t>
+      </w:r>
+      <w:r>
+        <w:rPr>
+          <w:rFonts w:ascii="Consolas" w:hAnsi="Consolas" w:cs="Courier New"/>
+          <w:sz w:val="28"/>
+          <w:szCs w:val="28"/>
+          <w:lang w:bidi="sa-IN"/>
+        </w:rPr>
+        <w:t>$00</w:t>
+      </w:r>
+      <w:r>
+        <w:rPr>
+          <w:rFonts w:ascii="Consolas" w:hAnsi="Consolas" w:cs="Courier New"/>
+          <w:sz w:val="28"/>
+          <w:szCs w:val="28"/>
+          <w:lang w:bidi="sa-IN"/>
+        </w:rPr>
+        <w:t>$0</w:t>
+      </w:r>
+      <w:r>
+        <w:rPr>
+          <w:rFonts w:ascii="Consolas" w:hAnsi="Consolas" w:cs="Courier New"/>
+          <w:sz w:val="28"/>
+          <w:szCs w:val="28"/>
+          <w:lang w:bidi="sa-IN"/>
+        </w:rPr>
+        <w:t>1</w:t>
+      </w:r>
+      <w:r>
+        <w:rPr>
+          <w:rFonts w:ascii="Consolas" w:hAnsi="Consolas" w:cs="Courier New"/>
+          <w:sz w:val="28"/>
+          <w:szCs w:val="28"/>
+          <w:lang w:bidi="sa-IN"/>
+        </w:rPr>
+        <w:t>$0</w:t>
+      </w:r>
+      <w:r>
+        <w:rPr>
+          <w:rFonts w:ascii="Consolas" w:hAnsi="Consolas" w:cs="Courier New"/>
+          <w:sz w:val="28"/>
+          <w:szCs w:val="28"/>
+          <w:lang w:bidi="sa-IN"/>
+        </w:rPr>
+        <w:t>2</w:t>
+      </w:r>
+      <w:r>
+        <w:rPr>
+          <w:rFonts w:ascii="Consolas" w:hAnsi="Consolas" w:cs="Courier New"/>
+          <w:sz w:val="28"/>
+          <w:szCs w:val="28"/>
+          <w:lang w:bidi="sa-IN"/>
+        </w:rPr>
+        <w:t>$0</w:t>
+      </w:r>
+      <w:r>
+        <w:rPr>
+          <w:rFonts w:ascii="Consolas" w:hAnsi="Consolas" w:cs="Courier New"/>
+          <w:sz w:val="28"/>
+          <w:szCs w:val="28"/>
+          <w:lang w:bidi="sa-IN"/>
+        </w:rPr>
+        <w:t>3</w:t>
+      </w:r>
+      <w:r>
+        <w:rPr>
+          <w:rFonts w:ascii="Consolas" w:hAnsi="Consolas" w:cs="Courier New"/>
+          <w:sz w:val="28"/>
+          <w:szCs w:val="28"/>
+          <w:lang w:bidi="sa-IN"/>
+        </w:rPr>
+        <w:t>$0</w:t>
+      </w:r>
+      <w:r>
+        <w:rPr>
+          <w:rFonts w:ascii="Consolas" w:hAnsi="Consolas" w:cs="Courier New"/>
+          <w:sz w:val="28"/>
+          <w:szCs w:val="28"/>
+          <w:lang w:bidi="sa-IN"/>
+        </w:rPr>
+        <w:t>4</w:t>
+      </w:r>
+      <w:r>
+        <w:rPr>
+          <w:rFonts w:ascii="Consolas" w:hAnsi="Consolas" w:cs="Courier New"/>
+          <w:sz w:val="28"/>
+          <w:szCs w:val="28"/>
+          <w:lang w:bidi="sa-IN"/>
+        </w:rPr>
+        <w:t>$0</w:t>
+      </w:r>
+      <w:r>
+        <w:rPr>
+          <w:rFonts w:ascii="Consolas" w:hAnsi="Consolas" w:cs="Courier New"/>
+          <w:sz w:val="28"/>
+          <w:szCs w:val="28"/>
+          <w:lang w:bidi="sa-IN"/>
+        </w:rPr>
+        <w:t>5</w:t>
+      </w:r>
+      <w:r>
+        <w:rPr>
+          <w:rFonts w:ascii="Consolas" w:hAnsi="Consolas" w:cs="Courier New"/>
+          <w:sz w:val="28"/>
+          <w:szCs w:val="28"/>
+          <w:lang w:bidi="sa-IN"/>
+        </w:rPr>
+        <w:t>$0</w:t>
+      </w:r>
+      <w:r>
+        <w:rPr>
+          <w:rFonts w:ascii="Consolas" w:hAnsi="Consolas" w:cs="Courier New"/>
+          <w:sz w:val="28"/>
+          <w:szCs w:val="28"/>
+          <w:lang w:bidi="sa-IN"/>
+        </w:rPr>
+        <w:t>6</w:t>
+      </w:r>
+      <w:r>
+        <w:rPr>
+          <w:rFonts w:ascii="Consolas" w:hAnsi="Consolas" w:cs="Courier New"/>
+          <w:sz w:val="28"/>
+          <w:szCs w:val="28"/>
+          <w:lang w:bidi="sa-IN"/>
+        </w:rPr>
+        <w:t>$0</w:t>
+      </w:r>
+      <w:r>
+        <w:rPr>
+          <w:rFonts w:ascii="Consolas" w:hAnsi="Consolas" w:cs="Courier New"/>
+          <w:sz w:val="28"/>
+          <w:szCs w:val="28"/>
+          <w:lang w:bidi="sa-IN"/>
+        </w:rPr>
+        <w:t>7</w:t>
+      </w:r>
+      <w:r>
+        <w:rPr>
+          <w:rFonts w:ascii="Consolas" w:hAnsi="Consolas" w:cs="Courier New"/>
+          <w:sz w:val="28"/>
+          <w:szCs w:val="28"/>
+          <w:lang w:bidi="sa-IN"/>
+        </w:rPr>
+        <w:t>$0</w:t>
+      </w:r>
+      <w:r>
+        <w:rPr>
+          <w:rFonts w:ascii="Consolas" w:hAnsi="Consolas" w:cs="Courier New"/>
+          <w:sz w:val="28"/>
+          <w:szCs w:val="28"/>
+          <w:lang w:bidi="sa-IN"/>
+        </w:rPr>
+        <w:t>8</w:t>
+      </w:r>
+      <w:r>
+        <w:rPr>
+          <w:rFonts w:ascii="Consolas" w:hAnsi="Consolas" w:cs="Courier New"/>
+          <w:sz w:val="28"/>
+          <w:szCs w:val="28"/>
+          <w:lang w:bidi="sa-IN"/>
+        </w:rPr>
+        <w:t>$0</w:t>
+      </w:r>
+      <w:r>
+        <w:rPr>
+          <w:rFonts w:ascii="Consolas" w:hAnsi="Consolas" w:cs="Courier New"/>
+          <w:sz w:val="28"/>
+          <w:szCs w:val="28"/>
+          <w:lang w:bidi="sa-IN"/>
+        </w:rPr>
+        <w:t>9</w:t>
+      </w:r>
+      <w:r>
+        <w:rPr>
+          <w:rFonts w:ascii="Consolas" w:hAnsi="Consolas" w:cs="Courier New"/>
+          <w:sz w:val="28"/>
+          <w:szCs w:val="28"/>
+          <w:lang w:bidi="sa-IN"/>
+        </w:rPr>
+        <w:t>$0</w:t>
+      </w:r>
+      <w:r>
+        <w:rPr>
+          <w:rFonts w:ascii="Consolas" w:hAnsi="Consolas" w:cs="Courier New"/>
+          <w:sz w:val="28"/>
+          <w:szCs w:val="28"/>
+          <w:lang w:val="en-US" w:bidi="sa-IN"/>
+        </w:rPr>
+        <w:t>A</w:t>
+      </w:r>
+      <w:r>
+        <w:rPr>
+          <w:rFonts w:ascii="Consolas" w:hAnsi="Consolas" w:cs="Courier New"/>
+          <w:sz w:val="28"/>
+          <w:szCs w:val="28"/>
+          <w:lang w:bidi="sa-IN"/>
+        </w:rPr>
+        <w:t>$0</w:t>
+      </w:r>
+      <w:r>
+        <w:rPr>
+          <w:rFonts w:ascii="Consolas" w:hAnsi="Consolas" w:cs="Courier New"/>
+          <w:sz w:val="28"/>
+          <w:szCs w:val="28"/>
+          <w:lang w:val="en-US" w:bidi="sa-IN"/>
+        </w:rPr>
+        <w:t>B</w:t>
+      </w:r>
+      <w:r>
+        <w:rPr>
+          <w:rFonts w:ascii="Consolas" w:hAnsi="Consolas" w:cs="Courier New"/>
+          <w:sz w:val="28"/>
+          <w:szCs w:val="28"/>
+          <w:lang w:bidi="sa-IN"/>
+        </w:rPr>
+        <w:t>$0</w:t>
+      </w:r>
+      <w:r>
+        <w:rPr>
+          <w:rFonts w:ascii="Consolas" w:hAnsi="Consolas" w:cs="Courier New"/>
+          <w:sz w:val="28"/>
+          <w:szCs w:val="28"/>
+          <w:lang w:val="en-US" w:bidi="sa-IN"/>
+        </w:rPr>
+        <w:t>C</w:t>
+      </w:r>
+      <w:r>
+        <w:rPr>
+          <w:rFonts w:ascii="Consolas" w:hAnsi="Consolas" w:cs="Courier New"/>
+          <w:sz w:val="28"/>
+          <w:szCs w:val="28"/>
+          <w:lang w:bidi="sa-IN"/>
+        </w:rPr>
+        <w:t>$0</w:t>
+      </w:r>
+      <w:r>
+        <w:rPr>
+          <w:rFonts w:ascii="Consolas" w:hAnsi="Consolas" w:cs="Courier New"/>
+          <w:sz w:val="28"/>
+          <w:szCs w:val="28"/>
+          <w:lang w:val="en-US" w:bidi="sa-IN"/>
+        </w:rPr>
+        <w:t>D</w:t>
+      </w:r>
+      <w:r>
+        <w:rPr>
+          <w:rFonts w:ascii="Consolas" w:hAnsi="Consolas" w:cs="Courier New"/>
+          <w:sz w:val="28"/>
+          <w:szCs w:val="28"/>
+          <w:lang w:bidi="sa-IN"/>
+        </w:rPr>
+        <w:t>$0</w:t>
+      </w:r>
+      <w:r>
+        <w:rPr>
+          <w:rFonts w:ascii="Consolas" w:hAnsi="Consolas" w:cs="Courier New"/>
+          <w:sz w:val="28"/>
+          <w:szCs w:val="28"/>
+          <w:lang w:val="en-US" w:bidi="sa-IN"/>
+        </w:rPr>
+        <w:t>E</w:t>
+      </w:r>
+      <w:r>
+        <w:rPr>
+          <w:rFonts w:ascii="Consolas" w:hAnsi="Consolas" w:cs="Courier New"/>
+          <w:sz w:val="28"/>
+          <w:szCs w:val="28"/>
+          <w:lang w:bidi="sa-IN"/>
+        </w:rPr>
+        <w:t>$0</w:t>
+      </w:r>
+      <w:r>
+        <w:rPr>
+          <w:rFonts w:ascii="Consolas" w:hAnsi="Consolas" w:cs="Courier New"/>
+          <w:sz w:val="28"/>
+          <w:szCs w:val="28"/>
+          <w:lang w:val="en-US" w:bidi="sa-IN"/>
+        </w:rPr>
+        <w:t>F</w:t>
+      </w:r>
+      <w:r>
+        <w:rPr>
+          <w:rFonts w:ascii="Consolas" w:hAnsi="Consolas" w:cs="Courier New"/>
+          <w:sz w:val="28"/>
+          <w:szCs w:val="28"/>
+          <w:lang w:bidi="sa-IN"/>
+        </w:rPr>
+        <w:t>$</w:t>
+      </w:r>
+      <w:r>
+        <w:rPr>
+          <w:rFonts w:ascii="Consolas" w:hAnsi="Consolas" w:cs="Courier New"/>
+          <w:sz w:val="28"/>
+          <w:szCs w:val="28"/>
+          <w:lang w:val="en-US" w:bidi="sa-IN"/>
+        </w:rPr>
+        <w:t>F8</w:t>
+      </w:r>
     </w:p>
     <w:p>
       <w:pPr>
@@ -7353,69 +8732,77 @@
         <w:rPr>
           <w:rFonts w:cs="Mangal"/>
           <w:bCs/>
-          <w:sz w:val="28"/>
-          <w:szCs w:val="28"/>
-          <w:lang w:bidi="sa-IN"/>
-        </w:rPr>
-      </w:pPr>
+          <w:i/>
+          <w:sz w:val="28"/>
+          <w:szCs w:val="28"/>
+          <w:lang w:bidi="sa-IN"/>
+        </w:rPr>
+      </w:pPr>
+      <w:r>
+        <w:rPr>
+          <w:rFonts w:cs="Mangal"/>
+          <w:i/>
+          <w:sz w:val="28"/>
+          <w:szCs w:val="28"/>
+          <w:lang w:bidi="sa-IN"/>
+        </w:rPr>
+        <w:t>*</w:t>
+      </w:r>
+      <w:r>
+        <w:rPr>
+          <w:rFonts w:cs="Mangal"/>
+          <w:i/>
+          <w:sz w:val="28"/>
+          <w:szCs w:val="28"/>
+          <w:lang w:bidi="sa-IN"/>
+        </w:rPr>
+        <w:t xml:space="preserve">в случае двухбайтных переменных </w:t>
+      </w:r>
+      <w:r>
+        <w:rPr>
+          <w:rFonts w:cs="Mangal"/>
+          <w:i/>
+          <w:sz w:val="28"/>
+          <w:szCs w:val="28"/>
+          <w:lang w:bidi="sa-IN"/>
+        </w:rPr>
+        <w:t>старший</w:t>
+      </w:r>
+      <w:r>
+        <w:rPr>
+          <w:rFonts w:cs="Mangal"/>
+          <w:i/>
+          <w:sz w:val="28"/>
+          <w:szCs w:val="28"/>
+          <w:lang w:bidi="sa-IN"/>
+        </w:rPr>
+        <w:t xml:space="preserve"> байт первым</w:t>
+      </w:r>
     </w:p>
     <w:p>
       <w:pPr>
         <w:spacing w:line="24" w:lineRule="atLeast"/>
+        <w:jc w:val="both"/>
         <w:rPr>
           <w:rFonts w:cs="Mangal"/>
           <w:bCs/>
-          <w:i/>
-          <w:sz w:val="28"/>
-          <w:szCs w:val="28"/>
-          <w:lang w:bidi="sa-IN"/>
-        </w:rPr>
-      </w:pPr>
-      <w:r>
-        <w:rPr>
-          <w:rFonts w:cs="Mangal"/>
-          <w:i/>
-          <w:sz w:val="28"/>
-          <w:szCs w:val="28"/>
-          <w:lang w:bidi="sa-IN"/>
-        </w:rPr>
-        <w:t>*</w:t>
-      </w:r>
-      <w:r>
-        <w:rPr>
-          <w:rFonts w:cs="Mangal"/>
-          <w:i/>
-          <w:sz w:val="28"/>
-          <w:szCs w:val="28"/>
-          <w:lang w:bidi="sa-IN"/>
-        </w:rPr>
-        <w:t xml:space="preserve">в случае двухбайтных переменных </w:t>
-      </w:r>
-      <w:r>
-        <w:rPr>
-          <w:rFonts w:cs="Mangal"/>
-          <w:i/>
-          <w:sz w:val="28"/>
-          <w:szCs w:val="28"/>
-          <w:lang w:bidi="sa-IN"/>
-        </w:rPr>
-        <w:t>старший</w:t>
-      </w:r>
-      <w:r>
-        <w:rPr>
-          <w:rFonts w:cs="Mangal"/>
-          <w:i/>
-          <w:sz w:val="28"/>
-          <w:szCs w:val="28"/>
-          <w:lang w:bidi="sa-IN"/>
-        </w:rPr>
-        <w:t xml:space="preserve"> байт первым</w:t>
-      </w:r>
+          <w:sz w:val="28"/>
+          <w:szCs w:val="28"/>
+          <w:lang w:bidi="sa-IN"/>
+        </w:rPr>
+      </w:pPr>
     </w:p>
     <w:p>
       <w:pPr>
         <w:spacing w:line="24" w:lineRule="atLeast"/>
-        <w:jc w:val="both"/>
+        <w:rPr>
+          <w:rFonts w:ascii="Consolas" w:hAnsi="Consolas" w:cs="Courier New"/>
+          <w:sz w:val="28"/>
+          <w:szCs w:val="28"/>
+          <w:lang w:bidi="sa-IN"/>
+        </w:rPr>
+      </w:pPr>
+      <w:r>
         <w:rPr>
           <w:rFonts w:cs="Mangal"/>
           <w:bCs/>
@@ -7423,7 +8810,549 @@
           <w:szCs w:val="28"/>
           <w:lang w:bidi="sa-IN"/>
         </w:rPr>
-      </w:pPr>
+        <w:t xml:space="preserve">Пример. </w:t>
+      </w:r>
+      <w:r>
+        <w:rPr>
+          <w:rFonts w:cs="Mangal"/>
+          <w:bCs/>
+          <w:sz w:val="28"/>
+          <w:szCs w:val="28"/>
+          <w:lang w:bidi="sa-IN"/>
+        </w:rPr>
+        <w:t>И</w:t>
+      </w:r>
+      <w:r>
+        <w:rPr>
+          <w:rFonts w:cs="Mangal"/>
+          <w:sz w:val="28"/>
+          <w:szCs w:val="28"/>
+          <w:lang w:bidi="sa-IN"/>
+        </w:rPr>
+        <w:t>зменение всех переменных</w:t>
+      </w:r>
+      <w:r>
+        <w:rPr>
+          <w:rFonts w:cs="Mangal"/>
+          <w:sz w:val="28"/>
+          <w:szCs w:val="28"/>
+          <w:lang w:bidi="sa-IN"/>
+        </w:rPr>
+        <w:t xml:space="preserve"> </w:t>
+      </w:r>
+      <w:r>
+        <w:rPr>
+          <w:rFonts w:cs="Mangal"/>
+          <w:sz w:val="28"/>
+          <w:szCs w:val="28"/>
+          <w:lang w:bidi="sa-IN"/>
+        </w:rPr>
+        <w:t xml:space="preserve">сразу </w:t>
+      </w:r>
+      <w:r>
+        <w:rPr>
+          <w:rFonts w:cs="Mangal"/>
+          <w:sz w:val="28"/>
+          <w:szCs w:val="28"/>
+          <w:lang w:bidi="sa-IN"/>
+        </w:rPr>
+        <w:t xml:space="preserve">на значения </w:t>
+      </w:r>
+      <w:r>
+        <w:rPr>
+          <w:rFonts w:cs="Mangal"/>
+          <w:sz w:val="28"/>
+          <w:szCs w:val="28"/>
+          <w:lang w:bidi="sa-IN"/>
+        </w:rPr>
+        <w:t>0</w:t>
+      </w:r>
+      <w:r>
+        <w:rPr>
+          <w:rFonts w:cs="Mangal"/>
+          <w:sz w:val="28"/>
+          <w:szCs w:val="28"/>
+          <w:lang w:val="en-US" w:bidi="sa-IN"/>
+        </w:rPr>
+        <w:t>x</w:t>
+      </w:r>
+      <w:r>
+        <w:rPr>
+          <w:rFonts w:cs="Mangal"/>
+          <w:sz w:val="28"/>
+          <w:szCs w:val="28"/>
+          <w:lang w:bidi="sa-IN"/>
+        </w:rPr>
+        <w:t>0000, 0x0001, 0x0002,</w:t>
+      </w:r>
+      <w:r>
+        <w:rPr>
+          <w:rFonts w:cs="Mangal"/>
+          <w:sz w:val="28"/>
+          <w:szCs w:val="28"/>
+          <w:lang w:bidi="sa-IN"/>
+        </w:rPr>
+        <w:t xml:space="preserve"> 0</w:t>
+      </w:r>
+      <w:r>
+        <w:rPr>
+          <w:rFonts w:cs="Mangal"/>
+          <w:sz w:val="28"/>
+          <w:szCs w:val="28"/>
+          <w:lang w:val="en-US" w:bidi="sa-IN"/>
+        </w:rPr>
+        <w:t>x</w:t>
+      </w:r>
+      <w:r>
+        <w:rPr>
+          <w:rFonts w:cs="Mangal"/>
+          <w:sz w:val="28"/>
+          <w:szCs w:val="28"/>
+          <w:lang w:bidi="sa-IN"/>
+        </w:rPr>
+        <w:t>03</w:t>
+      </w:r>
+      <w:r>
+        <w:rPr>
+          <w:rFonts w:cs="Mangal"/>
+          <w:sz w:val="28"/>
+          <w:szCs w:val="28"/>
+          <w:lang w:bidi="sa-IN"/>
+        </w:rPr>
+        <w:t>:</w:t>
+      </w:r>
+      <w:r>
+        <w:rPr>
+          <w:rFonts w:ascii="Consolas" w:hAnsi="Consolas" w:cs="Courier New"/>
+          <w:sz w:val="28"/>
+          <w:szCs w:val="28"/>
+          <w:lang w:bidi="sa-IN"/>
+        </w:rPr>
+        <w:t xml:space="preserve"> </w:t>
+      </w:r>
+      <w:r>
+        <w:rPr>
+          <w:rFonts w:ascii="Consolas" w:hAnsi="Consolas" w:cs="Courier New"/>
+          <w:sz w:val="28"/>
+          <w:szCs w:val="28"/>
+          <w:lang w:bidi="sa-IN"/>
+        </w:rPr>
+        <w:t>$43$</w:t>
+      </w:r>
+      <w:r>
+        <w:rPr>
+          <w:rFonts w:ascii="Consolas" w:hAnsi="Consolas" w:cs="Courier New"/>
+          <w:sz w:val="28"/>
+          <w:szCs w:val="28"/>
+          <w:lang w:bidi="sa-IN"/>
+        </w:rPr>
+        <w:t>10</w:t>
+      </w:r>
+      <w:r>
+        <w:rPr>
+          <w:rFonts w:ascii="Consolas" w:hAnsi="Consolas" w:cs="Courier New"/>
+          <w:sz w:val="28"/>
+          <w:szCs w:val="28"/>
+          <w:lang w:bidi="sa-IN"/>
+        </w:rPr>
+        <w:t>$</w:t>
+      </w:r>
+      <w:r>
+        <w:rPr>
+          <w:rFonts w:ascii="Consolas" w:hAnsi="Consolas" w:cs="Courier New"/>
+          <w:sz w:val="28"/>
+          <w:szCs w:val="28"/>
+          <w:lang w:bidi="sa-IN"/>
+        </w:rPr>
+        <w:t>1E$0</w:t>
+      </w:r>
+      <w:r>
+        <w:rPr>
+          <w:rFonts w:ascii="Consolas" w:hAnsi="Consolas" w:cs="Courier New"/>
+          <w:sz w:val="28"/>
+          <w:szCs w:val="28"/>
+          <w:lang w:bidi="sa-IN"/>
+        </w:rPr>
+        <w:t>1</w:t>
+      </w:r>
+      <w:r>
+        <w:rPr>
+          <w:rFonts w:ascii="Consolas" w:hAnsi="Consolas" w:cs="Courier New"/>
+          <w:sz w:val="28"/>
+          <w:szCs w:val="28"/>
+          <w:lang w:bidi="sa-IN"/>
+        </w:rPr>
+        <w:t>$0</w:t>
+      </w:r>
+      <w:r>
+        <w:rPr>
+          <w:rFonts w:ascii="Consolas" w:hAnsi="Consolas" w:cs="Courier New"/>
+          <w:sz w:val="28"/>
+          <w:szCs w:val="28"/>
+          <w:lang w:bidi="sa-IN"/>
+        </w:rPr>
+        <w:t>0</w:t>
+      </w:r>
+      <w:r>
+        <w:rPr>
+          <w:rFonts w:ascii="Consolas" w:hAnsi="Consolas" w:cs="Courier New"/>
+          <w:sz w:val="28"/>
+          <w:szCs w:val="28"/>
+          <w:lang w:bidi="sa-IN"/>
+        </w:rPr>
+        <w:t>$</w:t>
+      </w:r>
+      <w:r>
+        <w:rPr>
+          <w:rFonts w:ascii="Consolas" w:hAnsi="Consolas" w:cs="Courier New"/>
+          <w:sz w:val="28"/>
+          <w:szCs w:val="28"/>
+          <w:lang w:bidi="sa-IN"/>
+        </w:rPr>
+        <w:t>0</w:t>
+      </w:r>
+      <w:r>
+        <w:rPr>
+          <w:rFonts w:ascii="Consolas" w:hAnsi="Consolas" w:cs="Courier New"/>
+          <w:sz w:val="28"/>
+          <w:szCs w:val="28"/>
+          <w:lang w:bidi="sa-IN"/>
+        </w:rPr>
+        <w:t>0</w:t>
+      </w:r>
+      <w:r>
+        <w:rPr>
+          <w:rFonts w:ascii="Consolas" w:hAnsi="Consolas" w:cs="Courier New"/>
+          <w:sz w:val="28"/>
+          <w:szCs w:val="28"/>
+          <w:lang w:bidi="sa-IN"/>
+        </w:rPr>
+        <w:t>$</w:t>
+      </w:r>
+      <w:r>
+        <w:rPr>
+          <w:rFonts w:ascii="Consolas" w:hAnsi="Consolas" w:cs="Courier New"/>
+          <w:sz w:val="28"/>
+          <w:szCs w:val="28"/>
+          <w:lang w:bidi="sa-IN"/>
+        </w:rPr>
+        <w:t>0</w:t>
+      </w:r>
+      <w:r>
+        <w:rPr>
+          <w:rFonts w:ascii="Consolas" w:hAnsi="Consolas" w:cs="Courier New"/>
+          <w:sz w:val="28"/>
+          <w:szCs w:val="28"/>
+          <w:lang w:bidi="sa-IN"/>
+        </w:rPr>
+        <w:t>0</w:t>
+      </w:r>
+      <w:r>
+        <w:rPr>
+          <w:rFonts w:ascii="Consolas" w:hAnsi="Consolas" w:cs="Courier New"/>
+          <w:sz w:val="28"/>
+          <w:szCs w:val="28"/>
+          <w:lang w:bidi="sa-IN"/>
+        </w:rPr>
+        <w:t>$0</w:t>
+      </w:r>
+      <w:r>
+        <w:rPr>
+          <w:rFonts w:ascii="Consolas" w:hAnsi="Consolas" w:cs="Courier New"/>
+          <w:sz w:val="28"/>
+          <w:szCs w:val="28"/>
+          <w:lang w:bidi="sa-IN"/>
+        </w:rPr>
+        <w:t>1</w:t>
+      </w:r>
+      <w:r>
+        <w:rPr>
+          <w:rFonts w:ascii="Consolas" w:hAnsi="Consolas" w:cs="Courier New"/>
+          <w:sz w:val="28"/>
+          <w:szCs w:val="28"/>
+          <w:lang w:bidi="sa-IN"/>
+        </w:rPr>
+        <w:t>$0</w:t>
+      </w:r>
+      <w:r>
+        <w:rPr>
+          <w:rFonts w:ascii="Consolas" w:hAnsi="Consolas" w:cs="Courier New"/>
+          <w:sz w:val="28"/>
+          <w:szCs w:val="28"/>
+          <w:lang w:bidi="sa-IN"/>
+        </w:rPr>
+        <w:t>0</w:t>
+      </w:r>
+      <w:r>
+        <w:rPr>
+          <w:rFonts w:ascii="Consolas" w:hAnsi="Consolas" w:cs="Courier New"/>
+          <w:sz w:val="28"/>
+          <w:szCs w:val="28"/>
+          <w:lang w:bidi="sa-IN"/>
+        </w:rPr>
+        <w:t>$0</w:t>
+      </w:r>
+      <w:r>
+        <w:rPr>
+          <w:rFonts w:ascii="Consolas" w:hAnsi="Consolas" w:cs="Courier New"/>
+          <w:sz w:val="28"/>
+          <w:szCs w:val="28"/>
+          <w:lang w:bidi="sa-IN"/>
+        </w:rPr>
+        <w:t>2</w:t>
+      </w:r>
+      <w:r>
+        <w:rPr>
+          <w:rFonts w:ascii="Consolas" w:hAnsi="Consolas" w:cs="Courier New"/>
+          <w:sz w:val="28"/>
+          <w:szCs w:val="28"/>
+          <w:lang w:bidi="sa-IN"/>
+        </w:rPr>
+        <w:t>$0</w:t>
+      </w:r>
+      <w:r>
+        <w:rPr>
+          <w:rFonts w:ascii="Consolas" w:hAnsi="Consolas" w:cs="Courier New"/>
+          <w:sz w:val="28"/>
+          <w:szCs w:val="28"/>
+          <w:lang w:bidi="sa-IN"/>
+        </w:rPr>
+        <w:t>3</w:t>
+      </w:r>
+      <w:r>
+        <w:rPr>
+          <w:rFonts w:ascii="Consolas" w:hAnsi="Consolas" w:cs="Courier New"/>
+          <w:sz w:val="28"/>
+          <w:szCs w:val="28"/>
+          <w:lang w:bidi="sa-IN"/>
+        </w:rPr>
+        <w:t>$</w:t>
+      </w:r>
+      <w:r>
+        <w:rPr>
+          <w:rFonts w:ascii="Consolas" w:hAnsi="Consolas" w:cs="Courier New"/>
+          <w:sz w:val="28"/>
+          <w:szCs w:val="28"/>
+          <w:lang w:bidi="sa-IN"/>
+        </w:rPr>
+        <w:t>00</w:t>
+      </w:r>
+      <w:r>
+        <w:rPr>
+          <w:rFonts w:ascii="Consolas" w:hAnsi="Consolas" w:cs="Courier New"/>
+          <w:sz w:val="28"/>
+          <w:szCs w:val="28"/>
+          <w:lang w:bidi="sa-IN"/>
+        </w:rPr>
+        <w:t>$</w:t>
+      </w:r>
+      <w:r>
+        <w:rPr>
+          <w:rFonts w:ascii="Consolas" w:hAnsi="Consolas" w:cs="Courier New"/>
+          <w:sz w:val="28"/>
+          <w:szCs w:val="28"/>
+          <w:lang w:bidi="sa-IN"/>
+        </w:rPr>
+        <w:t>00</w:t>
+      </w:r>
+      <w:r>
+        <w:rPr>
+          <w:rFonts w:ascii="Consolas" w:hAnsi="Consolas" w:cs="Courier New"/>
+          <w:sz w:val="28"/>
+          <w:szCs w:val="28"/>
+          <w:lang w:bidi="sa-IN"/>
+        </w:rPr>
+        <w:t>$</w:t>
+      </w:r>
+      <w:r>
+        <w:rPr>
+          <w:rFonts w:ascii="Consolas" w:hAnsi="Consolas" w:cs="Courier New"/>
+          <w:sz w:val="28"/>
+          <w:szCs w:val="28"/>
+          <w:lang w:bidi="sa-IN"/>
+        </w:rPr>
+        <w:t>00</w:t>
+      </w:r>
+      <w:r>
+        <w:rPr>
+          <w:rFonts w:ascii="Consolas" w:hAnsi="Consolas" w:cs="Courier New"/>
+          <w:sz w:val="28"/>
+          <w:szCs w:val="28"/>
+          <w:lang w:bidi="sa-IN"/>
+        </w:rPr>
+        <w:t>$0</w:t>
+      </w:r>
+      <w:r>
+        <w:rPr>
+          <w:rFonts w:ascii="Consolas" w:hAnsi="Consolas" w:cs="Courier New"/>
+          <w:sz w:val="28"/>
+          <w:szCs w:val="28"/>
+          <w:lang w:bidi="sa-IN"/>
+        </w:rPr>
+        <w:t>0</w:t>
+      </w:r>
+      <w:r>
+        <w:rPr>
+          <w:rFonts w:ascii="Consolas" w:hAnsi="Consolas" w:cs="Courier New"/>
+          <w:sz w:val="28"/>
+          <w:szCs w:val="28"/>
+          <w:lang w:bidi="sa-IN"/>
+        </w:rPr>
+        <w:t>$0</w:t>
+      </w:r>
+      <w:r>
+        <w:rPr>
+          <w:rFonts w:ascii="Consolas" w:hAnsi="Consolas" w:cs="Courier New"/>
+          <w:sz w:val="28"/>
+          <w:szCs w:val="28"/>
+          <w:lang w:bidi="sa-IN"/>
+        </w:rPr>
+        <w:t>0</w:t>
+      </w:r>
+      <w:r>
+        <w:rPr>
+          <w:rFonts w:ascii="Consolas" w:hAnsi="Consolas" w:cs="Courier New"/>
+          <w:sz w:val="28"/>
+          <w:szCs w:val="28"/>
+          <w:lang w:bidi="sa-IN"/>
+        </w:rPr>
+        <w:t>$0</w:t>
+      </w:r>
+      <w:r>
+        <w:rPr>
+          <w:rFonts w:ascii="Consolas" w:hAnsi="Consolas" w:cs="Courier New"/>
+          <w:sz w:val="28"/>
+          <w:szCs w:val="28"/>
+          <w:lang w:bidi="sa-IN"/>
+        </w:rPr>
+        <w:t>0</w:t>
+      </w:r>
+      <w:r>
+        <w:rPr>
+          <w:rFonts w:ascii="Consolas" w:hAnsi="Consolas" w:cs="Courier New"/>
+          <w:sz w:val="28"/>
+          <w:szCs w:val="28"/>
+          <w:lang w:bidi="sa-IN"/>
+        </w:rPr>
+        <w:t>$0</w:t>
+      </w:r>
+      <w:r>
+        <w:rPr>
+          <w:rFonts w:ascii="Consolas" w:hAnsi="Consolas" w:cs="Courier New"/>
+          <w:sz w:val="28"/>
+          <w:szCs w:val="28"/>
+          <w:lang w:bidi="sa-IN"/>
+        </w:rPr>
+        <w:t>0</w:t>
+      </w:r>
+      <w:r>
+        <w:rPr>
+          <w:rFonts w:ascii="Consolas" w:hAnsi="Consolas" w:cs="Courier New"/>
+          <w:sz w:val="28"/>
+          <w:szCs w:val="28"/>
+          <w:lang w:bidi="sa-IN"/>
+        </w:rPr>
+        <w:t>$0</w:t>
+      </w:r>
+      <w:r>
+        <w:rPr>
+          <w:rFonts w:ascii="Consolas" w:hAnsi="Consolas" w:cs="Courier New"/>
+          <w:sz w:val="28"/>
+          <w:szCs w:val="28"/>
+          <w:lang w:bidi="sa-IN"/>
+        </w:rPr>
+        <w:t>0</w:t>
+      </w:r>
+      <w:r>
+        <w:rPr>
+          <w:rFonts w:ascii="Consolas" w:hAnsi="Consolas" w:cs="Courier New"/>
+          <w:sz w:val="28"/>
+          <w:szCs w:val="28"/>
+          <w:lang w:bidi="sa-IN"/>
+        </w:rPr>
+        <w:t>$0</w:t>
+      </w:r>
+      <w:r>
+        <w:rPr>
+          <w:rFonts w:ascii="Consolas" w:hAnsi="Consolas" w:cs="Courier New"/>
+          <w:sz w:val="28"/>
+          <w:szCs w:val="28"/>
+          <w:lang w:bidi="sa-IN"/>
+        </w:rPr>
+        <w:t>0</w:t>
+      </w:r>
+      <w:r>
+        <w:rPr>
+          <w:rFonts w:ascii="Consolas" w:hAnsi="Consolas" w:cs="Courier New"/>
+          <w:sz w:val="28"/>
+          <w:szCs w:val="28"/>
+          <w:lang w:bidi="sa-IN"/>
+        </w:rPr>
+        <w:t>$0</w:t>
+      </w:r>
+      <w:r>
+        <w:rPr>
+          <w:rFonts w:ascii="Consolas" w:hAnsi="Consolas" w:cs="Courier New"/>
+          <w:sz w:val="28"/>
+          <w:szCs w:val="28"/>
+          <w:lang w:bidi="sa-IN"/>
+        </w:rPr>
+        <w:t>0</w:t>
+      </w:r>
+      <w:r>
+        <w:rPr>
+          <w:rFonts w:ascii="Consolas" w:hAnsi="Consolas" w:cs="Courier New"/>
+          <w:sz w:val="28"/>
+          <w:szCs w:val="28"/>
+          <w:lang w:bidi="sa-IN"/>
+        </w:rPr>
+        <w:t>$0</w:t>
+      </w:r>
+      <w:r>
+        <w:rPr>
+          <w:rFonts w:ascii="Consolas" w:hAnsi="Consolas" w:cs="Courier New"/>
+          <w:sz w:val="28"/>
+          <w:szCs w:val="28"/>
+          <w:lang w:bidi="sa-IN"/>
+        </w:rPr>
+        <w:t>0</w:t>
+      </w:r>
+      <w:r>
+        <w:rPr>
+          <w:rFonts w:ascii="Consolas" w:hAnsi="Consolas" w:cs="Courier New"/>
+          <w:sz w:val="28"/>
+          <w:szCs w:val="28"/>
+          <w:lang w:bidi="sa-IN"/>
+        </w:rPr>
+        <w:t>$0</w:t>
+      </w:r>
+      <w:r>
+        <w:rPr>
+          <w:rFonts w:ascii="Consolas" w:hAnsi="Consolas" w:cs="Courier New"/>
+          <w:sz w:val="28"/>
+          <w:szCs w:val="28"/>
+          <w:lang w:bidi="sa-IN"/>
+        </w:rPr>
+        <w:t>0</w:t>
+      </w:r>
+      <w:r>
+        <w:rPr>
+          <w:rFonts w:ascii="Consolas" w:hAnsi="Consolas" w:cs="Courier New"/>
+          <w:sz w:val="28"/>
+          <w:szCs w:val="28"/>
+          <w:lang w:bidi="sa-IN"/>
+        </w:rPr>
+        <w:t>$</w:t>
+      </w:r>
+      <w:r>
+        <w:rPr>
+          <w:rFonts w:ascii="Consolas" w:hAnsi="Consolas" w:cs="Courier New"/>
+          <w:sz w:val="28"/>
+          <w:szCs w:val="28"/>
+          <w:lang w:bidi="sa-IN"/>
+        </w:rPr>
+        <w:t>61</w:t>
+      </w:r>
     </w:p>
     <w:p>
       <w:pPr>
@@ -8661,6 +10590,7 @@
         <w:rPr>
           <w:sz w:val="28"/>
           <w:szCs w:val="28"/>
+          <w:lang w:val="en-US"/>
         </w:rPr>
       </w:pPr>
     </w:p>
@@ -8680,7 +10610,7 @@
       </w:tblGrid>
       <w:tr>
         <w:trPr>
-          <w:trHeight w:val="680"/>
+          <w:trHeight w:val="624"/>
         </w:trPr>
         <w:tc>
           <w:tcPr>
@@ -8833,7 +10763,7 @@
       </w:tr>
       <w:tr>
         <w:trPr>
-          <w:trHeight w:val="680"/>
+          <w:trHeight w:val="624"/>
         </w:trPr>
         <w:tc>
           <w:tcPr>
@@ -9041,7 +10971,7 @@
       </w:tr>
       <w:tr>
         <w:trPr>
-          <w:trHeight w:val="680"/>
+          <w:trHeight w:val="624"/>
         </w:trPr>
         <w:tc>
           <w:tcPr>
@@ -9254,7 +11184,7 @@
       </w:tr>
       <w:tr>
         <w:trPr>
-          <w:trHeight w:val="680"/>
+          <w:trHeight w:val="624"/>
         </w:trPr>
         <w:tc>
           <w:tcPr>
@@ -9508,7 +11438,7 @@
       </w:tr>
       <w:tr>
         <w:trPr>
-          <w:trHeight w:val="452"/>
+          <w:trHeight w:val="624"/>
         </w:trPr>
         <w:tc>
           <w:tcPr>
@@ -9725,7 +11655,7 @@
       </w:tr>
       <w:tr>
         <w:trPr>
-          <w:trHeight w:val="680"/>
+          <w:trHeight w:val="624"/>
         </w:trPr>
         <w:tc>
           <w:tcPr>
@@ -9945,7 +11875,7 @@
       </w:tr>
       <w:tr>
         <w:trPr>
-          <w:trHeight w:val="680"/>
+          <w:trHeight w:val="624"/>
         </w:trPr>
         <w:tc>
           <w:tcPr>
@@ -10144,7 +12074,7 @@
       </w:tr>
       <w:tr>
         <w:trPr>
-          <w:trHeight w:val="680"/>
+          <w:trHeight w:val="624"/>
         </w:trPr>
         <w:tc>
           <w:tcPr>
@@ -10331,7 +12261,7 @@
       </w:tr>
       <w:tr>
         <w:trPr>
-          <w:trHeight w:val="680"/>
+          <w:trHeight w:val="624"/>
         </w:trPr>
         <w:tc>
           <w:tcPr>
@@ -10499,7 +12429,7 @@
       </w:tr>
       <w:tr>
         <w:trPr>
-          <w:trHeight w:val="680"/>
+          <w:trHeight w:val="624"/>
         </w:trPr>
         <w:tc>
           <w:tcPr>
@@ -10697,6 +12627,196 @@
         </w:tc>
       </w:tr>
     </w:tbl>
+    <w:p>
+      <w:pPr>
+        <w:spacing w:line="24" w:lineRule="atLeast"/>
+        <w:rPr>
+          <w:sz w:val="28"/>
+          <w:szCs w:val="28"/>
+        </w:rPr>
+      </w:pPr>
+    </w:p>
+    <w:p>
+      <w:pPr>
+        <w:spacing w:line="24" w:lineRule="atLeast"/>
+        <w:rPr>
+          <w:rFonts w:ascii="Consolas" w:hAnsi="Consolas" w:cs="Courier New"/>
+          <w:sz w:val="28"/>
+          <w:szCs w:val="28"/>
+          <w:lang w:bidi="sa-IN"/>
+        </w:rPr>
+      </w:pPr>
+      <w:r>
+        <w:rPr>
+          <w:rFonts w:cs="Mangal"/>
+          <w:bCs/>
+          <w:sz w:val="28"/>
+          <w:szCs w:val="28"/>
+          <w:lang w:bidi="sa-IN"/>
+        </w:rPr>
+        <w:t>Пример</w:t>
+      </w:r>
+      <w:r>
+        <w:rPr>
+          <w:rFonts w:cs="Mangal"/>
+          <w:bCs/>
+          <w:sz w:val="28"/>
+          <w:szCs w:val="28"/>
+          <w:lang w:bidi="sa-IN"/>
+        </w:rPr>
+        <w:t xml:space="preserve">. Запрос значения переменной </w:t>
+      </w:r>
+      <w:r>
+        <w:rPr>
+          <w:rFonts w:cs="Mangal"/>
+          <w:bCs/>
+          <w:sz w:val="28"/>
+          <w:szCs w:val="28"/>
+          <w:lang w:bidi="sa-IN"/>
+        </w:rPr>
+        <w:t>0</w:t>
+      </w:r>
+      <w:r>
+        <w:rPr>
+          <w:rFonts w:cs="Mangal"/>
+          <w:bCs/>
+          <w:sz w:val="28"/>
+          <w:szCs w:val="28"/>
+          <w:lang w:val="en-US" w:bidi="sa-IN"/>
+        </w:rPr>
+        <w:t>x</w:t>
+      </w:r>
+      <w:r>
+        <w:rPr>
+          <w:rFonts w:cs="Mangal"/>
+          <w:bCs/>
+          <w:sz w:val="28"/>
+          <w:szCs w:val="28"/>
+          <w:lang w:bidi="sa-IN"/>
+        </w:rPr>
+        <w:t>0</w:t>
+      </w:r>
+      <w:r>
+        <w:rPr>
+          <w:rFonts w:cs="Mangal"/>
+          <w:bCs/>
+          <w:sz w:val="28"/>
+          <w:szCs w:val="28"/>
+          <w:lang w:bidi="sa-IN"/>
+        </w:rPr>
+        <w:t>6</w:t>
+      </w:r>
+      <w:r>
+        <w:rPr>
+          <w:rFonts w:cs="Mangal"/>
+          <w:bCs/>
+          <w:sz w:val="28"/>
+          <w:szCs w:val="28"/>
+          <w:lang w:bidi="sa-IN"/>
+        </w:rPr>
+        <w:t>:</w:t>
+      </w:r>
+      <w:r>
+        <w:rPr>
+          <w:rFonts w:cs="Mangal"/>
+          <w:bCs/>
+          <w:sz w:val="28"/>
+          <w:szCs w:val="28"/>
+          <w:lang w:bidi="sa-IN"/>
+        </w:rPr>
+        <w:t xml:space="preserve"> </w:t>
+      </w:r>
+      <w:r>
+        <w:rPr>
+          <w:rFonts w:ascii="Consolas" w:hAnsi="Consolas" w:cs="Courier New"/>
+          <w:sz w:val="28"/>
+          <w:szCs w:val="28"/>
+          <w:lang w:bidi="sa-IN"/>
+        </w:rPr>
+        <w:t>$43$</w:t>
+      </w:r>
+      <w:r>
+        <w:rPr>
+          <w:rFonts w:ascii="Consolas" w:hAnsi="Consolas" w:cs="Courier New"/>
+          <w:sz w:val="28"/>
+          <w:szCs w:val="28"/>
+          <w:lang w:bidi="sa-IN"/>
+        </w:rPr>
+        <w:t>10</w:t>
+      </w:r>
+      <w:r>
+        <w:rPr>
+          <w:rFonts w:ascii="Consolas" w:hAnsi="Consolas" w:cs="Courier New"/>
+          <w:sz w:val="28"/>
+          <w:szCs w:val="28"/>
+          <w:lang w:bidi="sa-IN"/>
+        </w:rPr>
+        <w:t>$</w:t>
+      </w:r>
+      <w:r>
+        <w:rPr>
+          <w:rFonts w:ascii="Consolas" w:hAnsi="Consolas" w:cs="Courier New"/>
+          <w:sz w:val="28"/>
+          <w:szCs w:val="28"/>
+          <w:lang w:bidi="sa-IN"/>
+        </w:rPr>
+        <w:t>0A$0</w:t>
+      </w:r>
+      <w:r>
+        <w:rPr>
+          <w:rFonts w:ascii="Consolas" w:hAnsi="Consolas" w:cs="Courier New"/>
+          <w:sz w:val="28"/>
+          <w:szCs w:val="28"/>
+          <w:lang w:bidi="sa-IN"/>
+        </w:rPr>
+        <w:t>0</w:t>
+      </w:r>
+      <w:r>
+        <w:rPr>
+          <w:rFonts w:ascii="Consolas" w:hAnsi="Consolas" w:cs="Courier New"/>
+          <w:sz w:val="28"/>
+          <w:szCs w:val="28"/>
+          <w:lang w:bidi="sa-IN"/>
+        </w:rPr>
+        <w:t>$</w:t>
+      </w:r>
+      <w:r>
+        <w:rPr>
+          <w:rFonts w:ascii="Consolas" w:hAnsi="Consolas" w:cs="Courier New"/>
+          <w:sz w:val="28"/>
+          <w:szCs w:val="28"/>
+          <w:lang w:bidi="sa-IN"/>
+        </w:rPr>
+        <w:t>0</w:t>
+      </w:r>
+      <w:r>
+        <w:rPr>
+          <w:rFonts w:ascii="Consolas" w:hAnsi="Consolas" w:cs="Courier New"/>
+          <w:sz w:val="28"/>
+          <w:szCs w:val="28"/>
+          <w:lang w:bidi="sa-IN"/>
+        </w:rPr>
+        <w:t>6</w:t>
+      </w:r>
+      <w:r>
+        <w:rPr>
+          <w:rFonts w:ascii="Consolas" w:hAnsi="Consolas" w:cs="Courier New"/>
+          <w:sz w:val="28"/>
+          <w:szCs w:val="28"/>
+          <w:lang w:bidi="sa-IN"/>
+        </w:rPr>
+        <w:t>$</w:t>
+      </w:r>
+      <w:r>
+        <w:rPr>
+          <w:rFonts w:ascii="Consolas" w:hAnsi="Consolas" w:cs="Courier New"/>
+          <w:sz w:val="28"/>
+          <w:szCs w:val="28"/>
+          <w:lang w:bidi="sa-IN"/>
+        </w:rPr>
+        <w:t>28</w:t>
+      </w:r>
+    </w:p>
     <w:p>
       <w:pPr>
         <w:spacing w:line="24" w:lineRule="atLeast"/>
@@ -11544,17 +13664,6 @@
         </w:rPr>
         <w:t xml:space="preserve"> = 9 байт</w:t>
       </w:r>
-    </w:p>
-    <w:p>
-      <w:pPr>
-        <w:rPr>
-          <w:rFonts w:cs="Mangal"/>
-          <w:bCs/>
-          <w:sz w:val="28"/>
-          <w:szCs w:val="28"/>
-          <w:lang w:bidi="sa-IN"/>
-        </w:rPr>
-      </w:pPr>
       <w:r>
         <w:rPr>
           <w:rFonts w:cs="Mangal"/>
@@ -12136,6 +14245,202 @@
           <w:lang w:bidi="sa-IN"/>
         </w:rPr>
         <w:t xml:space="preserve"> байт</w:t>
+      </w:r>
+    </w:p>
+    <w:p>
+      <w:pPr>
+        <w:spacing w:line="24" w:lineRule="atLeast"/>
+        <w:rPr>
+          <w:rFonts w:cs="Mangal"/>
+          <w:b/>
+          <w:bCs/>
+          <w:sz w:val="28"/>
+          <w:szCs w:val="28"/>
+          <w:lang w:bidi="sa-IN"/>
+        </w:rPr>
+      </w:pPr>
+    </w:p>
+    <w:p>
+      <w:pPr>
+        <w:spacing w:line="24" w:lineRule="atLeast"/>
+        <w:rPr>
+          <w:rFonts w:cs="Mangal"/>
+          <w:bCs/>
+          <w:sz w:val="28"/>
+          <w:szCs w:val="28"/>
+          <w:lang w:bidi="sa-IN"/>
+        </w:rPr>
+      </w:pPr>
+      <w:r>
+        <w:rPr>
+          <w:rFonts w:cs="Mangal"/>
+          <w:bCs/>
+          <w:sz w:val="28"/>
+          <w:szCs w:val="28"/>
+          <w:lang w:bidi="sa-IN"/>
+        </w:rPr>
+        <w:t>Пример</w:t>
+      </w:r>
+      <w:r>
+        <w:rPr>
+          <w:rFonts w:cs="Mangal"/>
+          <w:bCs/>
+          <w:sz w:val="28"/>
+          <w:szCs w:val="28"/>
+          <w:lang w:bidi="sa-IN"/>
+        </w:rPr>
+        <w:t xml:space="preserve">. </w:t>
+      </w:r>
+      <w:r>
+        <w:rPr>
+          <w:rFonts w:cs="Mangal"/>
+          <w:bCs/>
+          <w:sz w:val="28"/>
+          <w:szCs w:val="28"/>
+          <w:lang w:bidi="sa-IN"/>
+        </w:rPr>
+        <w:t>П</w:t>
+      </w:r>
+      <w:r>
+        <w:rPr>
+          <w:rFonts w:cs="Mangal"/>
+          <w:bCs/>
+          <w:sz w:val="28"/>
+          <w:szCs w:val="28"/>
+          <w:lang w:bidi="sa-IN"/>
+        </w:rPr>
+        <w:t>олучение всех переменных считывателя</w:t>
+      </w:r>
+      <w:r>
+        <w:rPr>
+          <w:rFonts w:cs="Mangal"/>
+          <w:bCs/>
+          <w:sz w:val="28"/>
+          <w:szCs w:val="28"/>
+          <w:lang w:bidi="sa-IN"/>
+        </w:rPr>
+        <w:t xml:space="preserve"> сразу</w:t>
+      </w:r>
+      <w:r>
+        <w:rPr>
+          <w:rFonts w:cs="Mangal"/>
+          <w:bCs/>
+          <w:sz w:val="28"/>
+          <w:szCs w:val="28"/>
+          <w:lang w:bidi="sa-IN"/>
+        </w:rPr>
+        <w:t>:</w:t>
+      </w:r>
+      <w:r>
+        <w:rPr>
+          <w:rFonts w:cs="Mangal"/>
+          <w:bCs/>
+          <w:sz w:val="28"/>
+          <w:szCs w:val="28"/>
+          <w:lang w:bidi="sa-IN"/>
+        </w:rPr>
+        <w:t xml:space="preserve"> </w:t>
+      </w:r>
+    </w:p>
+    <w:p>
+      <w:pPr>
+        <w:spacing w:line="24" w:lineRule="atLeast"/>
+        <w:rPr>
+          <w:rFonts w:ascii="Consolas" w:hAnsi="Consolas" w:cs="Courier New"/>
+          <w:sz w:val="28"/>
+          <w:szCs w:val="28"/>
+          <w:lang w:bidi="sa-IN"/>
+        </w:rPr>
+      </w:pPr>
+      <w:r>
+        <w:rPr>
+          <w:rFonts w:ascii="Consolas" w:hAnsi="Consolas" w:cs="Courier New"/>
+          <w:sz w:val="28"/>
+          <w:szCs w:val="28"/>
+          <w:lang w:bidi="sa-IN"/>
+        </w:rPr>
+        <w:t>$43$</w:t>
+      </w:r>
+      <w:r>
+        <w:rPr>
+          <w:rFonts w:ascii="Consolas" w:hAnsi="Consolas" w:cs="Courier New"/>
+          <w:sz w:val="28"/>
+          <w:szCs w:val="28"/>
+          <w:lang w:bidi="sa-IN"/>
+        </w:rPr>
+        <w:t>10</w:t>
+      </w:r>
+      <w:r>
+        <w:rPr>
+          <w:rFonts w:ascii="Consolas" w:hAnsi="Consolas" w:cs="Courier New"/>
+          <w:sz w:val="28"/>
+          <w:szCs w:val="28"/>
+          <w:lang w:bidi="sa-IN"/>
+        </w:rPr>
+        <w:t>$</w:t>
+      </w:r>
+      <w:r>
+        <w:rPr>
+          <w:rFonts w:ascii="Consolas" w:hAnsi="Consolas" w:cs="Courier New"/>
+          <w:sz w:val="28"/>
+          <w:szCs w:val="28"/>
+          <w:lang w:bidi="sa-IN"/>
+        </w:rPr>
+        <w:t>0A$0</w:t>
+      </w:r>
+      <w:r>
+        <w:rPr>
+          <w:rFonts w:ascii="Consolas" w:hAnsi="Consolas" w:cs="Courier New"/>
+          <w:sz w:val="28"/>
+          <w:szCs w:val="28"/>
+          <w:lang w:bidi="sa-IN"/>
+        </w:rPr>
+        <w:t>1</w:t>
+      </w:r>
+      <w:r>
+        <w:rPr>
+          <w:rFonts w:ascii="Consolas" w:hAnsi="Consolas" w:cs="Courier New"/>
+          <w:sz w:val="28"/>
+          <w:szCs w:val="28"/>
+          <w:lang w:bidi="sa-IN"/>
+        </w:rPr>
+        <w:t>$</w:t>
+      </w:r>
+      <w:r>
+        <w:rPr>
+          <w:rFonts w:ascii="Consolas" w:hAnsi="Consolas" w:cs="Courier New"/>
+          <w:sz w:val="28"/>
+          <w:szCs w:val="28"/>
+          <w:lang w:bidi="sa-IN"/>
+        </w:rPr>
+        <w:t>0</w:t>
+      </w:r>
+      <w:r>
+        <w:rPr>
+          <w:rFonts w:ascii="Consolas" w:hAnsi="Consolas" w:cs="Courier New"/>
+          <w:sz w:val="28"/>
+          <w:szCs w:val="28"/>
+          <w:lang w:bidi="sa-IN"/>
+        </w:rPr>
+        <w:t>0</w:t>
+      </w:r>
+      <w:r>
+        <w:rPr>
+          <w:rFonts w:ascii="Consolas" w:hAnsi="Consolas" w:cs="Courier New"/>
+          <w:sz w:val="28"/>
+          <w:szCs w:val="28"/>
+          <w:lang w:bidi="sa-IN"/>
+        </w:rPr>
+        <w:t>$</w:t>
+      </w:r>
+      <w:r>
+        <w:rPr>
+          <w:rFonts w:ascii="Consolas" w:hAnsi="Consolas" w:cs="Courier New"/>
+          <w:sz w:val="28"/>
+          <w:szCs w:val="28"/>
+          <w:lang w:bidi="sa-IN"/>
+        </w:rPr>
+        <w:t>31</w:t>
       </w:r>
     </w:p>
     <w:p>
@@ -14230,6 +16535,195 @@
         </w:rPr>
         <w:t xml:space="preserve"> байт</w:t>
       </w:r>
+    </w:p>
+    <w:p>
+      <w:pPr>
+        <w:spacing w:line="24" w:lineRule="atLeast"/>
+        <w:rPr>
+          <w:rFonts w:cs="Mangal"/>
+          <w:bCs/>
+          <w:sz w:val="28"/>
+          <w:szCs w:val="28"/>
+          <w:u w:val="single"/>
+          <w:lang w:bidi="sa-IN"/>
+        </w:rPr>
+      </w:pPr>
+    </w:p>
+    <w:p>
+      <w:pPr>
+        <w:spacing w:line="24" w:lineRule="atLeast"/>
+        <w:rPr>
+          <w:rFonts w:cs="Mangal"/>
+          <w:bCs/>
+          <w:sz w:val="28"/>
+          <w:szCs w:val="28"/>
+          <w:lang w:bidi="sa-IN"/>
+        </w:rPr>
+      </w:pPr>
+      <w:r>
+        <w:rPr>
+          <w:rFonts w:cs="Mangal"/>
+          <w:bCs/>
+          <w:sz w:val="28"/>
+          <w:szCs w:val="28"/>
+          <w:lang w:bidi="sa-IN"/>
+        </w:rPr>
+        <w:t>Пример</w:t>
+      </w:r>
+      <w:r>
+        <w:rPr>
+          <w:rFonts w:cs="Mangal"/>
+          <w:bCs/>
+          <w:sz w:val="28"/>
+          <w:szCs w:val="28"/>
+          <w:lang w:bidi="sa-IN"/>
+        </w:rPr>
+        <w:t xml:space="preserve">. </w:t>
+      </w:r>
+      <w:r>
+        <w:rPr>
+          <w:rFonts w:cs="Mangal"/>
+          <w:bCs/>
+          <w:sz w:val="28"/>
+          <w:szCs w:val="28"/>
+          <w:lang w:bidi="sa-IN"/>
+        </w:rPr>
+        <w:t>Запрос о ключе, открывшем дверь</w:t>
+      </w:r>
+      <w:r>
+        <w:rPr>
+          <w:rFonts w:cs="Mangal"/>
+          <w:bCs/>
+          <w:sz w:val="28"/>
+          <w:szCs w:val="28"/>
+          <w:lang w:bidi="sa-IN"/>
+        </w:rPr>
+        <w:t>:</w:t>
+      </w:r>
+      <w:r>
+        <w:rPr>
+          <w:rFonts w:cs="Mangal"/>
+          <w:bCs/>
+          <w:sz w:val="28"/>
+          <w:szCs w:val="28"/>
+          <w:lang w:bidi="sa-IN"/>
+        </w:rPr>
+        <w:t xml:space="preserve"> </w:t>
+      </w:r>
+    </w:p>
+    <w:p>
+      <w:pPr>
+        <w:spacing w:line="24" w:lineRule="atLeast"/>
+        <w:rPr>
+          <w:rFonts w:ascii="Consolas" w:hAnsi="Consolas" w:cs="Courier New"/>
+          <w:sz w:val="28"/>
+          <w:szCs w:val="28"/>
+          <w:lang w:bidi="sa-IN"/>
+        </w:rPr>
+      </w:pPr>
+      <w:r>
+        <w:rPr>
+          <w:rFonts w:ascii="Consolas" w:hAnsi="Consolas" w:cs="Courier New"/>
+          <w:sz w:val="28"/>
+          <w:szCs w:val="28"/>
+          <w:lang w:bidi="sa-IN"/>
+        </w:rPr>
+        <w:t>$43$</w:t>
+      </w:r>
+      <w:r>
+        <w:rPr>
+          <w:rFonts w:ascii="Consolas" w:hAnsi="Consolas" w:cs="Courier New"/>
+          <w:sz w:val="28"/>
+          <w:szCs w:val="28"/>
+          <w:lang w:bidi="sa-IN"/>
+        </w:rPr>
+        <w:t>10</w:t>
+      </w:r>
+      <w:r>
+        <w:rPr>
+          <w:rFonts w:ascii="Consolas" w:hAnsi="Consolas" w:cs="Courier New"/>
+          <w:sz w:val="28"/>
+          <w:szCs w:val="28"/>
+          <w:lang w:bidi="sa-IN"/>
+        </w:rPr>
+        <w:t>$</w:t>
+      </w:r>
+      <w:r>
+        <w:rPr>
+          <w:rFonts w:ascii="Consolas" w:hAnsi="Consolas" w:cs="Courier New"/>
+          <w:sz w:val="28"/>
+          <w:szCs w:val="28"/>
+          <w:lang w:bidi="sa-IN"/>
+        </w:rPr>
+        <w:t>0A$0</w:t>
+      </w:r>
+      <w:r>
+        <w:rPr>
+          <w:rFonts w:ascii="Consolas" w:hAnsi="Consolas" w:cs="Courier New"/>
+          <w:sz w:val="28"/>
+          <w:szCs w:val="28"/>
+          <w:lang w:val="en-US" w:bidi="sa-IN"/>
+        </w:rPr>
+        <w:t>2</w:t>
+      </w:r>
+      <w:r>
+        <w:rPr>
+          <w:rFonts w:ascii="Consolas" w:hAnsi="Consolas" w:cs="Courier New"/>
+          <w:sz w:val="28"/>
+          <w:szCs w:val="28"/>
+          <w:lang w:bidi="sa-IN"/>
+        </w:rPr>
+        <w:t>$</w:t>
+      </w:r>
+      <w:r>
+        <w:rPr>
+          <w:rFonts w:ascii="Consolas" w:hAnsi="Consolas" w:cs="Courier New"/>
+          <w:sz w:val="28"/>
+          <w:szCs w:val="28"/>
+          <w:lang w:bidi="sa-IN"/>
+        </w:rPr>
+        <w:t>0</w:t>
+      </w:r>
+      <w:r>
+        <w:rPr>
+          <w:rFonts w:ascii="Consolas" w:hAnsi="Consolas" w:cs="Courier New"/>
+          <w:sz w:val="28"/>
+          <w:szCs w:val="28"/>
+          <w:lang w:bidi="sa-IN"/>
+        </w:rPr>
+        <w:t>0</w:t>
+      </w:r>
+      <w:r>
+        <w:rPr>
+          <w:rFonts w:ascii="Consolas" w:hAnsi="Consolas" w:cs="Courier New"/>
+          <w:sz w:val="28"/>
+          <w:szCs w:val="28"/>
+          <w:lang w:bidi="sa-IN"/>
+        </w:rPr>
+        <w:t>$</w:t>
+      </w:r>
+      <w:r>
+        <w:rPr>
+          <w:rFonts w:ascii="Consolas" w:hAnsi="Consolas" w:cs="Courier New"/>
+          <w:sz w:val="28"/>
+          <w:szCs w:val="28"/>
+          <w:lang w:bidi="sa-IN"/>
+        </w:rPr>
+        <w:t>64</w:t>
+      </w:r>
+    </w:p>
+    <w:p>
+      <w:pPr>
+        <w:spacing w:line="24" w:lineRule="atLeast"/>
+        <w:rPr>
+          <w:rFonts w:cs="Mangal"/>
+          <w:bCs/>
+          <w:sz w:val="28"/>
+          <w:szCs w:val="28"/>
+          <w:u w:val="single"/>
+          <w:lang w:bidi="sa-IN"/>
+        </w:rPr>
+      </w:pPr>
     </w:p>
     <w:p>
       <w:pPr>
@@ -15792,32 +18286,6 @@
         <w:spacing w:line="24" w:lineRule="atLeast"/>
         <w:rPr>
           <w:rFonts w:cs="Mangal"/>
-          <w:bCs/>
-          <w:i/>
-          <w:sz w:val="28"/>
-          <w:szCs w:val="28"/>
-          <w:lang w:bidi="sa-IN"/>
-        </w:rPr>
-      </w:pPr>
-    </w:p>
-    <w:p>
-      <w:pPr>
-        <w:spacing w:line="24" w:lineRule="atLeast"/>
-        <w:rPr>
-          <w:rFonts w:cs="Mangal"/>
-          <w:bCs/>
-          <w:i/>
-          <w:sz w:val="28"/>
-          <w:szCs w:val="28"/>
-          <w:lang w:bidi="sa-IN"/>
-        </w:rPr>
-      </w:pPr>
-    </w:p>
-    <w:p>
-      <w:pPr>
-        <w:spacing w:line="24" w:lineRule="atLeast"/>
-        <w:rPr>
-          <w:rFonts w:cs="Mangal"/>
           <w:b/>
           <w:bCs/>
           <w:sz w:val="28"/>
@@ -15825,6 +18293,8 @@
           <w:lang w:bidi="sa-IN"/>
         </w:rPr>
       </w:pPr>
+      <w:bookmarkStart w:id="0" w:name="_GoBack"/>
+      <w:bookmarkEnd w:id="0"/>
       <w:r>
         <w:rPr>
           <w:rFonts w:cs="Mangal"/>
@@ -15834,6 +18304,7 @@
           <w:szCs w:val="28"/>
           <w:lang w:bidi="sa-IN"/>
         </w:rPr>
+        <w:lastRenderedPageBreak/>
         <w:t>Код</w:t>
       </w:r>
       <w:r>
@@ -20344,7 +22815,7 @@
 </file>
 
 <file path=customXml/itemProps1.xml><?xml version="1.0" encoding="utf-8"?>
-<ds:datastoreItem xmlns:ds="http://schemas.openxmlformats.org/officeDocument/2006/customXml" ds:itemID="{A4BAF89D-7984-4B21-B429-7C8DD4314BF5}">
+<ds:datastoreItem xmlns:ds="http://schemas.openxmlformats.org/officeDocument/2006/customXml" ds:itemID="{A8FA4405-A41D-4E96-AE87-681C04984BF6}">
   <ds:schemaRefs>
     <ds:schemaRef ds:uri="http://schemas.openxmlformats.org/officeDocument/2006/bibliography"/>
   </ds:schemaRefs>

</xml_diff>

<commit_message>
tmp AddKeySmart + soundMute + free access mode
</commit_message>
<xml_diff>
--- a/Протокол TMC100 в4.docx
+++ b/Протокол TMC100 в4.docx
@@ -103,7 +103,7 @@
           <w:rFonts w:cs="Mangal"/>
           <w:sz w:val="28"/>
           <w:szCs w:val="28"/>
-          <w:lang w:bidi="sa-IN"/>
+          <w:lang w:val="en-US" w:bidi="sa-IN"/>
         </w:rPr>
       </w:pPr>
     </w:p>
@@ -143,7 +143,7 @@
           <w:rFonts w:cs="Mangal"/>
           <w:sz w:val="28"/>
           <w:szCs w:val="28"/>
-          <w:lang w:val="en-US" w:bidi="sa-IN"/>
+          <w:lang w:bidi="sa-IN"/>
         </w:rPr>
         <w:t>6</w:t>
       </w:r>
@@ -235,7 +235,36 @@
           <w:szCs w:val="28"/>
           <w:lang w:bidi="sa-IN"/>
         </w:rPr>
-        <w:t>символ тире “ –” означает, что данный байт</w:t>
+        <w:t xml:space="preserve">символ тире </w:t>
+      </w:r>
+      <w:r>
+        <w:rPr>
+          <w:rFonts w:cs="Mangal"/>
+          <w:sz w:val="28"/>
+          <w:szCs w:val="28"/>
+          <w:lang w:bidi="sa-IN"/>
+        </w:rPr>
+        <w:t xml:space="preserve">«–» </w:t>
+      </w:r>
+      <w:r>
+        <w:rPr>
+          <w:rFonts w:cs="Mangal"/>
+          <w:sz w:val="28"/>
+          <w:szCs w:val="28"/>
+          <w:lang w:bidi="sa-IN"/>
+        </w:rPr>
+        <w:t>означ</w:t>
+      </w:r>
+      <w:bookmarkStart w:id="0" w:name="_GoBack"/>
+      <w:bookmarkEnd w:id="0"/>
+      <w:r>
+        <w:rPr>
+          <w:rFonts w:cs="Mangal"/>
+          <w:sz w:val="28"/>
+          <w:szCs w:val="28"/>
+          <w:lang w:bidi="sa-IN"/>
+        </w:rPr>
+        <w:t>ает, что данный байт</w:t>
       </w:r>
       <w:r>
         <w:rPr>
@@ -1712,6 +1741,16 @@
     </w:p>
     <w:p>
       <w:pPr>
+        <w:rPr>
+          <w:rFonts w:cs="Mangal"/>
+          <w:sz w:val="28"/>
+          <w:szCs w:val="28"/>
+          <w:lang w:val="en-US" w:bidi="sa-IN"/>
+        </w:rPr>
+      </w:pPr>
+    </w:p>
+    <w:p>
+      <w:pPr>
         <w:pStyle w:val="a4"/>
         <w:numPr>
           <w:ilvl w:val="0"/>
@@ -2549,17 +2588,6 @@
         </w:rPr>
         <w:t>байт</w:t>
       </w:r>
-    </w:p>
-    <w:p>
-      <w:pPr>
-        <w:rPr>
-          <w:rFonts w:cs="Mangal"/>
-          <w:bCs/>
-          <w:sz w:val="28"/>
-          <w:szCs w:val="28"/>
-          <w:lang w:bidi="sa-IN"/>
-        </w:rPr>
-      </w:pPr>
       <w:r>
         <w:rPr>
           <w:rFonts w:cs="Mangal"/>
@@ -12254,7 +12282,7 @@
                 <w:szCs w:val="28"/>
                 <w:lang w:bidi="sa-IN"/>
               </w:rPr>
-              <w:t>999</w:t>
+              <w:t>512</w:t>
             </w:r>
           </w:p>
         </w:tc>
@@ -12422,7 +12450,7 @@
                 <w:szCs w:val="28"/>
                 <w:lang w:bidi="sa-IN"/>
               </w:rPr>
-              <w:t>999</w:t>
+              <w:t>512</w:t>
             </w:r>
           </w:p>
         </w:tc>
@@ -18293,8 +18321,6 @@
           <w:lang w:bidi="sa-IN"/>
         </w:rPr>
       </w:pPr>
-      <w:bookmarkStart w:id="0" w:name="_GoBack"/>
-      <w:bookmarkEnd w:id="0"/>
       <w:r>
         <w:rPr>
           <w:rFonts w:cs="Mangal"/>
@@ -22815,7 +22841,7 @@
 </file>
 
 <file path=customXml/itemProps1.xml><?xml version="1.0" encoding="utf-8"?>
-<ds:datastoreItem xmlns:ds="http://schemas.openxmlformats.org/officeDocument/2006/customXml" ds:itemID="{A8FA4405-A41D-4E96-AE87-681C04984BF6}">
+<ds:datastoreItem xmlns:ds="http://schemas.openxmlformats.org/officeDocument/2006/customXml" ds:itemID="{B4D683BC-DAA2-49D0-A03E-8E7D8D739D69}">
   <ds:schemaRefs>
     <ds:schemaRef ds:uri="http://schemas.openxmlformats.org/officeDocument/2006/bibliography"/>
   </ds:schemaRefs>

</xml_diff>